<commit_message>
Update CS4222 Project Description Spring 2018-2019.docx
</commit_message>
<xml_diff>
--- a/CS4222 Project Description Spring 2018-2019.docx
+++ b/CS4222 Project Description Spring 2018-2019.docx
@@ -1,6 +1,6 @@
 
 <file path=word/document.xml><?xml version="1.0" encoding="utf-8"?>
-<w:document xmlns:wpc="http://schemas.microsoft.com/office/word/2010/wordprocessingCanvas" xmlns:mc="http://schemas.openxmlformats.org/markup-compatibility/2006" xmlns:o="urn:schemas-microsoft-com:office:office" xmlns:r="http://schemas.openxmlformats.org/officeDocument/2006/relationships" xmlns:m="http://schemas.openxmlformats.org/officeDocument/2006/math" xmlns:v="urn:schemas-microsoft-com:vml" xmlns:wp14="http://schemas.microsoft.com/office/word/2010/wordprocessingDrawing" xmlns:wp="http://schemas.openxmlformats.org/drawingml/2006/wordprocessingDrawing" xmlns:w10="urn:schemas-microsoft-com:office:word" xmlns:w="http://schemas.openxmlformats.org/wordprocessingml/2006/main" xmlns:w14="http://schemas.microsoft.com/office/word/2010/wordml" xmlns:wpg="http://schemas.microsoft.com/office/word/2010/wordprocessingGroup" xmlns:wpi="http://schemas.microsoft.com/office/word/2010/wordprocessingInk" xmlns:wne="http://schemas.microsoft.com/office/word/2006/wordml" xmlns:wps="http://schemas.microsoft.com/office/word/2010/wordprocessingShape" mc:Ignorable="w14 wp14">
+<w:document xmlns:wpc="http://schemas.microsoft.com/office/word/2010/wordprocessingCanvas" xmlns:cx="http://schemas.microsoft.com/office/drawing/2014/chartex" xmlns:cx1="http://schemas.microsoft.com/office/drawing/2015/9/8/chartex" xmlns:cx2="http://schemas.microsoft.com/office/drawing/2015/10/21/chartex" xmlns:cx3="http://schemas.microsoft.com/office/drawing/2016/5/9/chartex" xmlns:cx4="http://schemas.microsoft.com/office/drawing/2016/5/10/chartex" xmlns:cx5="http://schemas.microsoft.com/office/drawing/2016/5/11/chartex" xmlns:cx6="http://schemas.microsoft.com/office/drawing/2016/5/12/chartex" xmlns:cx7="http://schemas.microsoft.com/office/drawing/2016/5/13/chartex" xmlns:cx8="http://schemas.microsoft.com/office/drawing/2016/5/14/chartex" xmlns:mc="http://schemas.openxmlformats.org/markup-compatibility/2006" xmlns:aink="http://schemas.microsoft.com/office/drawing/2016/ink" xmlns:am3d="http://schemas.microsoft.com/office/drawing/2017/model3d" xmlns:o="urn:schemas-microsoft-com:office:office" xmlns:r="http://schemas.openxmlformats.org/officeDocument/2006/relationships" xmlns:m="http://schemas.openxmlformats.org/officeDocument/2006/math" xmlns:v="urn:schemas-microsoft-com:vml" xmlns:wp14="http://schemas.microsoft.com/office/word/2010/wordprocessingDrawing" xmlns:wp="http://schemas.openxmlformats.org/drawingml/2006/wordprocessingDrawing" xmlns:w10="urn:schemas-microsoft-com:office:word" xmlns:w="http://schemas.openxmlformats.org/wordprocessingml/2006/main" xmlns:w14="http://schemas.microsoft.com/office/word/2010/wordml" xmlns:w15="http://schemas.microsoft.com/office/word/2012/wordml" xmlns:w16cid="http://schemas.microsoft.com/office/word/2016/wordml/cid" xmlns:w16se="http://schemas.microsoft.com/office/word/2015/wordml/symex" xmlns:wpg="http://schemas.microsoft.com/office/word/2010/wordprocessingGroup" xmlns:wpi="http://schemas.microsoft.com/office/word/2010/wordprocessingInk" xmlns:wne="http://schemas.microsoft.com/office/word/2006/wordml" xmlns:wps="http://schemas.microsoft.com/office/word/2010/wordprocessingShape" mc:Ignorable="w14 w15 w16se w16cid wp14">
   <w:body>
     <w:p>
       <w:pPr>
@@ -55,8 +55,6 @@
           <w:szCs w:val="20"/>
         </w:rPr>
       </w:pPr>
-      <w:bookmarkStart w:id="0" w:name="_GoBack"/>
-      <w:bookmarkEnd w:id="0"/>
       <w:r>
         <w:rPr>
           <w:rFonts w:ascii="Calibri" w:hAnsi="Calibri" w:cs="Arial"/>
@@ -84,23 +82,13 @@
           <w:szCs w:val="20"/>
         </w:rPr>
       </w:pPr>
-      <w:proofErr w:type="gramStart"/>
-      <w:r>
-        <w:rPr>
-          <w:rFonts w:ascii="Lucida Console" w:hAnsi="Lucida Console"/>
-          <w:sz w:val="20"/>
-          <w:szCs w:val="20"/>
-        </w:rPr>
-        <w:t>public</w:t>
-      </w:r>
-      <w:proofErr w:type="gramEnd"/>
-      <w:r>
-        <w:rPr>
-          <w:rFonts w:ascii="Lucida Console" w:hAnsi="Lucida Console"/>
-          <w:sz w:val="20"/>
-          <w:szCs w:val="20"/>
-        </w:rPr>
-        <w:t xml:space="preserve"> class </w:t>
+      <w:r>
+        <w:rPr>
+          <w:rFonts w:ascii="Lucida Console" w:hAnsi="Lucida Console"/>
+          <w:sz w:val="20"/>
+          <w:szCs w:val="20"/>
+        </w:rPr>
+        <w:t xml:space="preserve">public class </w:t>
       </w:r>
       <w:proofErr w:type="spellStart"/>
       <w:r>
@@ -146,24 +134,7 @@
           <w:szCs w:val="20"/>
         </w:rPr>
         <w:tab/>
-      </w:r>
-      <w:proofErr w:type="gramStart"/>
-      <w:r>
-        <w:rPr>
-          <w:rFonts w:ascii="Lucida Console" w:hAnsi="Lucida Console"/>
-          <w:sz w:val="20"/>
-          <w:szCs w:val="20"/>
-        </w:rPr>
-        <w:t>private</w:t>
-      </w:r>
-      <w:proofErr w:type="gramEnd"/>
-      <w:r>
-        <w:rPr>
-          <w:rFonts w:ascii="Lucida Console" w:hAnsi="Lucida Console"/>
-          <w:sz w:val="20"/>
-          <w:szCs w:val="20"/>
-        </w:rPr>
-        <w:t xml:space="preserve"> char[][] puzzle ;</w:t>
+        <w:t>private char[][] puzzle ;</w:t>
       </w:r>
     </w:p>
     <w:p>
@@ -183,17 +154,109 @@
           <w:szCs w:val="20"/>
         </w:rPr>
         <w:tab/>
-      </w:r>
-      <w:proofErr w:type="gramStart"/>
-      <w:r>
-        <w:rPr>
-          <w:rFonts w:ascii="Lucida Console" w:hAnsi="Lucida Console"/>
-          <w:sz w:val="20"/>
-          <w:szCs w:val="20"/>
-        </w:rPr>
-        <w:t>private</w:t>
-      </w:r>
-      <w:proofErr w:type="gramEnd"/>
+        <w:t xml:space="preserve">private </w:t>
+      </w:r>
+      <w:r>
+        <w:rPr>
+          <w:rFonts w:ascii="Lucida Console" w:hAnsi="Lucida Console"/>
+          <w:sz w:val="20"/>
+          <w:szCs w:val="20"/>
+        </w:rPr>
+        <w:t xml:space="preserve">List&lt;String&gt; </w:t>
+      </w:r>
+      <w:proofErr w:type="spellStart"/>
+      <w:r>
+        <w:rPr>
+          <w:rFonts w:ascii="Lucida Console" w:hAnsi="Lucida Console"/>
+          <w:sz w:val="20"/>
+          <w:szCs w:val="20"/>
+        </w:rPr>
+        <w:t>puzzleWords</w:t>
+      </w:r>
+      <w:proofErr w:type="spellEnd"/>
+      <w:r>
+        <w:rPr>
+          <w:rFonts w:ascii="Lucida Console" w:hAnsi="Lucida Console"/>
+          <w:sz w:val="20"/>
+          <w:szCs w:val="20"/>
+        </w:rPr>
+        <w:t xml:space="preserve"> ;</w:t>
+      </w:r>
+    </w:p>
+    <w:p>
+      <w:pPr>
+        <w:pStyle w:val="BodyText"/>
+        <w:ind w:right="-755" w:firstLine="720"/>
+        <w:rPr>
+          <w:rFonts w:ascii="Lucida Console" w:hAnsi="Lucida Console"/>
+          <w:sz w:val="20"/>
+          <w:szCs w:val="20"/>
+        </w:rPr>
+      </w:pPr>
+    </w:p>
+    <w:p>
+      <w:pPr>
+        <w:pStyle w:val="BodyText"/>
+        <w:ind w:right="-755" w:firstLine="720"/>
+        <w:rPr>
+          <w:rFonts w:ascii="Lucida Console" w:hAnsi="Lucida Console"/>
+          <w:sz w:val="20"/>
+          <w:szCs w:val="20"/>
+        </w:rPr>
+      </w:pPr>
+      <w:r>
+        <w:rPr>
+          <w:rFonts w:ascii="Lucida Console" w:hAnsi="Lucida Console"/>
+          <w:sz w:val="20"/>
+          <w:szCs w:val="20"/>
+        </w:rPr>
+        <w:tab/>
+        <w:t xml:space="preserve">public </w:t>
+      </w:r>
+      <w:proofErr w:type="spellStart"/>
+      <w:r>
+        <w:rPr>
+          <w:rFonts w:ascii="Lucida Console" w:hAnsi="Lucida Console"/>
+          <w:sz w:val="20"/>
+          <w:szCs w:val="20"/>
+        </w:rPr>
+        <w:t>WordSearchPuzzle</w:t>
+      </w:r>
+      <w:proofErr w:type="spellEnd"/>
+      <w:r>
+        <w:rPr>
+          <w:rFonts w:ascii="Lucida Console" w:hAnsi="Lucida Console"/>
+          <w:sz w:val="20"/>
+          <w:szCs w:val="20"/>
+        </w:rPr>
+        <w:t>(</w:t>
+      </w:r>
+      <w:r>
+        <w:rPr>
+          <w:rFonts w:ascii="Lucida Console" w:hAnsi="Lucida Console"/>
+          <w:sz w:val="20"/>
+          <w:szCs w:val="20"/>
+        </w:rPr>
+        <w:t xml:space="preserve">List&lt;String&gt; </w:t>
+      </w:r>
+      <w:proofErr w:type="spellStart"/>
+      <w:r>
+        <w:rPr>
+          <w:rFonts w:ascii="Lucida Console" w:hAnsi="Lucida Console"/>
+          <w:sz w:val="20"/>
+          <w:szCs w:val="20"/>
+        </w:rPr>
+        <w:t>userSpecifiedWords</w:t>
+      </w:r>
+      <w:proofErr w:type="spellEnd"/>
+      <w:r>
+        <w:rPr>
+          <w:rFonts w:ascii="Lucida Console" w:hAnsi="Lucida Console"/>
+          <w:sz w:val="20"/>
+          <w:szCs w:val="20"/>
+        </w:rPr>
+        <w:t>)</w:t>
+      </w:r>
       <w:r>
         <w:rPr>
           <w:rFonts w:ascii="Lucida Console" w:hAnsi="Lucida Console"/>
@@ -208,25 +271,7 @@
           <w:sz w:val="20"/>
           <w:szCs w:val="20"/>
         </w:rPr>
-        <w:t xml:space="preserve">List&lt;String&gt; </w:t>
-      </w:r>
-      <w:proofErr w:type="spellStart"/>
-      <w:r>
-        <w:rPr>
-          <w:rFonts w:ascii="Lucida Console" w:hAnsi="Lucida Console"/>
-          <w:sz w:val="20"/>
-          <w:szCs w:val="20"/>
-        </w:rPr>
-        <w:t>puzzleWords</w:t>
-      </w:r>
-      <w:proofErr w:type="spellEnd"/>
-      <w:r>
-        <w:rPr>
-          <w:rFonts w:ascii="Lucida Console" w:hAnsi="Lucida Console"/>
-          <w:sz w:val="20"/>
-          <w:szCs w:val="20"/>
-        </w:rPr>
-        <w:t xml:space="preserve"> ;</w:t>
+        <w:t>{</w:t>
       </w:r>
     </w:p>
     <w:p>
@@ -239,6 +284,46 @@
           <w:szCs w:val="20"/>
         </w:rPr>
       </w:pPr>
+      <w:r>
+        <w:rPr>
+          <w:rFonts w:ascii="Lucida Console" w:hAnsi="Lucida Console"/>
+          <w:sz w:val="20"/>
+          <w:szCs w:val="20"/>
+        </w:rPr>
+        <w:tab/>
+      </w:r>
+      <w:r>
+        <w:rPr>
+          <w:rFonts w:ascii="Lucida Console" w:hAnsi="Lucida Console"/>
+          <w:sz w:val="20"/>
+          <w:szCs w:val="20"/>
+        </w:rPr>
+        <w:tab/>
+      </w:r>
+      <w:r>
+        <w:rPr>
+          <w:rFonts w:ascii="Lucida Console" w:hAnsi="Lucida Console"/>
+          <w:sz w:val="20"/>
+          <w:szCs w:val="20"/>
+        </w:rPr>
+        <w:t xml:space="preserve">// puzzle </w:t>
+      </w:r>
+      <w:r>
+        <w:rPr>
+          <w:rFonts w:ascii="Lucida Console" w:hAnsi="Lucida Console"/>
+          <w:sz w:val="20"/>
+          <w:szCs w:val="20"/>
+        </w:rPr>
+        <w:t xml:space="preserve">generation </w:t>
+      </w:r>
+      <w:r>
+        <w:rPr>
+          <w:rFonts w:ascii="Lucida Console" w:hAnsi="Lucida Console"/>
+          <w:sz w:val="20"/>
+          <w:szCs w:val="20"/>
+        </w:rPr>
+        <w:t>using user specified words</w:t>
+      </w:r>
     </w:p>
     <w:p>
       <w:pPr>
@@ -256,173 +341,7 @@
           <w:sz w:val="20"/>
           <w:szCs w:val="20"/>
         </w:rPr>
-        <w:tab/>
-      </w:r>
-      <w:proofErr w:type="gramStart"/>
-      <w:r>
-        <w:rPr>
-          <w:rFonts w:ascii="Lucida Console" w:hAnsi="Lucida Console"/>
-          <w:sz w:val="20"/>
-          <w:szCs w:val="20"/>
-        </w:rPr>
-        <w:t>public</w:t>
-      </w:r>
-      <w:proofErr w:type="gramEnd"/>
-      <w:r>
-        <w:rPr>
-          <w:rFonts w:ascii="Lucida Console" w:hAnsi="Lucida Console"/>
-          <w:sz w:val="20"/>
-          <w:szCs w:val="20"/>
-        </w:rPr>
-        <w:t xml:space="preserve"> </w:t>
-      </w:r>
-      <w:proofErr w:type="spellStart"/>
-      <w:r>
-        <w:rPr>
-          <w:rFonts w:ascii="Lucida Console" w:hAnsi="Lucida Console"/>
-          <w:sz w:val="20"/>
-          <w:szCs w:val="20"/>
-        </w:rPr>
-        <w:t>WordSearchPuzzle</w:t>
-      </w:r>
-      <w:proofErr w:type="spellEnd"/>
-      <w:r>
-        <w:rPr>
-          <w:rFonts w:ascii="Lucida Console" w:hAnsi="Lucida Console"/>
-          <w:sz w:val="20"/>
-          <w:szCs w:val="20"/>
-        </w:rPr>
-        <w:t>(</w:t>
-      </w:r>
-      <w:r>
-        <w:rPr>
-          <w:rFonts w:ascii="Lucida Console" w:hAnsi="Lucida Console"/>
-          <w:sz w:val="20"/>
-          <w:szCs w:val="20"/>
-        </w:rPr>
-        <w:t xml:space="preserve">List&lt;String&gt; </w:t>
-      </w:r>
-      <w:proofErr w:type="spellStart"/>
-      <w:r>
-        <w:rPr>
-          <w:rFonts w:ascii="Lucida Console" w:hAnsi="Lucida Console"/>
-          <w:sz w:val="20"/>
-          <w:szCs w:val="20"/>
-        </w:rPr>
-        <w:t>userSpecifiedWords</w:t>
-      </w:r>
-      <w:proofErr w:type="spellEnd"/>
-      <w:r>
-        <w:rPr>
-          <w:rFonts w:ascii="Lucida Console" w:hAnsi="Lucida Console"/>
-          <w:sz w:val="20"/>
-          <w:szCs w:val="20"/>
-        </w:rPr>
-        <w:t>)</w:t>
-      </w:r>
-      <w:r>
-        <w:rPr>
-          <w:rFonts w:ascii="Lucida Console" w:hAnsi="Lucida Console"/>
-          <w:sz w:val="20"/>
-          <w:szCs w:val="20"/>
-        </w:rPr>
-        <w:t xml:space="preserve"> </w:t>
-      </w:r>
-      <w:r>
-        <w:rPr>
-          <w:rFonts w:ascii="Lucida Console" w:hAnsi="Lucida Console"/>
-          <w:sz w:val="20"/>
-          <w:szCs w:val="20"/>
-        </w:rPr>
-        <w:t>{</w:t>
-      </w:r>
-    </w:p>
-    <w:p>
-      <w:pPr>
-        <w:pStyle w:val="BodyText"/>
-        <w:ind w:right="-755" w:firstLine="720"/>
-        <w:rPr>
-          <w:rFonts w:ascii="Lucida Console" w:hAnsi="Lucida Console"/>
-          <w:sz w:val="20"/>
-          <w:szCs w:val="20"/>
-        </w:rPr>
-      </w:pPr>
-      <w:r>
-        <w:rPr>
-          <w:rFonts w:ascii="Lucida Console" w:hAnsi="Lucida Console"/>
-          <w:sz w:val="20"/>
-          <w:szCs w:val="20"/>
-        </w:rPr>
-        <w:tab/>
-      </w:r>
-      <w:r>
-        <w:rPr>
-          <w:rFonts w:ascii="Lucida Console" w:hAnsi="Lucida Console"/>
-          <w:sz w:val="20"/>
-          <w:szCs w:val="20"/>
-        </w:rPr>
-        <w:tab/>
-      </w:r>
-      <w:r>
-        <w:rPr>
-          <w:rFonts w:ascii="Lucida Console" w:hAnsi="Lucida Console"/>
-          <w:sz w:val="20"/>
-          <w:szCs w:val="20"/>
-        </w:rPr>
-        <w:t xml:space="preserve">// puzzle </w:t>
-      </w:r>
-      <w:r>
-        <w:rPr>
-          <w:rFonts w:ascii="Lucida Console" w:hAnsi="Lucida Console"/>
-          <w:sz w:val="20"/>
-          <w:szCs w:val="20"/>
-        </w:rPr>
-        <w:t xml:space="preserve">generation </w:t>
-      </w:r>
-      <w:r>
-        <w:rPr>
-          <w:rFonts w:ascii="Lucida Console" w:hAnsi="Lucida Console"/>
-          <w:sz w:val="20"/>
-          <w:szCs w:val="20"/>
-        </w:rPr>
-        <w:t>using user specified words</w:t>
-      </w:r>
-    </w:p>
-    <w:p>
-      <w:pPr>
-        <w:pStyle w:val="BodyText"/>
-        <w:ind w:right="-755" w:firstLine="720"/>
-        <w:rPr>
-          <w:rFonts w:ascii="Lucida Console" w:hAnsi="Lucida Console"/>
-          <w:sz w:val="20"/>
-          <w:szCs w:val="20"/>
-        </w:rPr>
-      </w:pPr>
-      <w:r>
-        <w:rPr>
-          <w:rFonts w:ascii="Lucida Console" w:hAnsi="Lucida Console"/>
-          <w:sz w:val="20"/>
-          <w:szCs w:val="20"/>
-        </w:rPr>
-        <w:t xml:space="preserve">            // </w:t>
-      </w:r>
-      <w:proofErr w:type="gramStart"/>
-      <w:r>
-        <w:rPr>
-          <w:rFonts w:ascii="Lucida Console" w:hAnsi="Lucida Console"/>
-          <w:sz w:val="20"/>
-          <w:szCs w:val="20"/>
-        </w:rPr>
-        <w:t>The</w:t>
-      </w:r>
-      <w:proofErr w:type="gramEnd"/>
-      <w:r>
-        <w:rPr>
-          <w:rFonts w:ascii="Lucida Console" w:hAnsi="Lucida Console"/>
-          <w:sz w:val="20"/>
-          <w:szCs w:val="20"/>
-        </w:rPr>
-        <w:t xml:space="preserve"> user passes in a list of words to be used</w:t>
+        <w:t xml:space="preserve">            // The user passes in a list of words to be used</w:t>
       </w:r>
     </w:p>
     <w:p>
@@ -492,24 +411,7 @@
           <w:szCs w:val="20"/>
         </w:rPr>
         <w:tab/>
-      </w:r>
-      <w:proofErr w:type="gramStart"/>
-      <w:r>
-        <w:rPr>
-          <w:rFonts w:ascii="Lucida Console" w:hAnsi="Lucida Console"/>
-          <w:sz w:val="20"/>
-          <w:szCs w:val="20"/>
-        </w:rPr>
-        <w:t>public</w:t>
-      </w:r>
-      <w:proofErr w:type="gramEnd"/>
-      <w:r>
-        <w:rPr>
-          <w:rFonts w:ascii="Lucida Console" w:hAnsi="Lucida Console"/>
-          <w:sz w:val="20"/>
-          <w:szCs w:val="20"/>
-        </w:rPr>
-        <w:t xml:space="preserve"> </w:t>
+        <w:t xml:space="preserve">public </w:t>
       </w:r>
       <w:proofErr w:type="spellStart"/>
       <w:r>
@@ -545,7 +447,7 @@
           <w:sz w:val="20"/>
           <w:szCs w:val="20"/>
         </w:rPr>
-        <w:t xml:space="preserve">, </w:t>
+        <w:t xml:space="preserve">, int </w:t>
       </w:r>
       <w:proofErr w:type="spellStart"/>
       <w:r>
@@ -554,7 +456,7 @@
           <w:sz w:val="20"/>
           <w:szCs w:val="20"/>
         </w:rPr>
-        <w:t>int</w:t>
+        <w:t>wordCount</w:t>
       </w:r>
       <w:proofErr w:type="spellEnd"/>
       <w:r>
@@ -563,24 +465,6 @@
           <w:sz w:val="20"/>
           <w:szCs w:val="20"/>
         </w:rPr>
-        <w:t xml:space="preserve"> </w:t>
-      </w:r>
-      <w:proofErr w:type="spellStart"/>
-      <w:r>
-        <w:rPr>
-          <w:rFonts w:ascii="Lucida Console" w:hAnsi="Lucida Console"/>
-          <w:sz w:val="20"/>
-          <w:szCs w:val="20"/>
-        </w:rPr>
-        <w:t>wordCount</w:t>
-      </w:r>
-      <w:proofErr w:type="spellEnd"/>
-      <w:r>
-        <w:rPr>
-          <w:rFonts w:ascii="Lucida Console" w:hAnsi="Lucida Console"/>
-          <w:sz w:val="20"/>
-          <w:szCs w:val="20"/>
-        </w:rPr>
         <w:t>,</w:t>
       </w:r>
     </w:p>
@@ -600,45 +484,7 @@
           <w:sz w:val="20"/>
           <w:szCs w:val="20"/>
         </w:rPr>
-        <w:t xml:space="preserve">                              </w:t>
-      </w:r>
-      <w:proofErr w:type="spellStart"/>
-      <w:proofErr w:type="gramStart"/>
-      <w:r>
-        <w:rPr>
-          <w:rFonts w:ascii="Lucida Console" w:hAnsi="Lucida Console"/>
-          <w:sz w:val="20"/>
-          <w:szCs w:val="20"/>
-        </w:rPr>
-        <w:t>int</w:t>
-      </w:r>
-      <w:proofErr w:type="spellEnd"/>
-      <w:proofErr w:type="gramEnd"/>
-      <w:r>
-        <w:rPr>
-          <w:rFonts w:ascii="Lucida Console" w:hAnsi="Lucida Console"/>
-          <w:sz w:val="20"/>
-          <w:szCs w:val="20"/>
-        </w:rPr>
-        <w:t xml:space="preserve"> shortest, </w:t>
-      </w:r>
-      <w:proofErr w:type="spellStart"/>
-      <w:r>
-        <w:rPr>
-          <w:rFonts w:ascii="Lucida Console" w:hAnsi="Lucida Console"/>
-          <w:sz w:val="20"/>
-          <w:szCs w:val="20"/>
-        </w:rPr>
-        <w:t>int</w:t>
-      </w:r>
-      <w:proofErr w:type="spellEnd"/>
-      <w:r>
-        <w:rPr>
-          <w:rFonts w:ascii="Lucida Console" w:hAnsi="Lucida Console"/>
-          <w:sz w:val="20"/>
-          <w:szCs w:val="20"/>
-        </w:rPr>
-        <w:t xml:space="preserve"> longest)</w:t>
+        <w:t xml:space="preserve">                              int shortest, int longest)</w:t>
       </w:r>
       <w:r>
         <w:rPr>
@@ -701,25 +547,7 @@
           <w:sz w:val="20"/>
           <w:szCs w:val="20"/>
         </w:rPr>
-        <w:t xml:space="preserve">            // </w:t>
-      </w:r>
-      <w:proofErr w:type="gramStart"/>
-      <w:r>
-        <w:rPr>
-          <w:rFonts w:ascii="Lucida Console" w:hAnsi="Lucida Console"/>
-          <w:sz w:val="20"/>
-          <w:szCs w:val="20"/>
-        </w:rPr>
-        <w:t>The</w:t>
-      </w:r>
-      <w:proofErr w:type="gramEnd"/>
-      <w:r>
-        <w:rPr>
-          <w:rFonts w:ascii="Lucida Console" w:hAnsi="Lucida Console"/>
-          <w:sz w:val="20"/>
-          <w:szCs w:val="20"/>
-        </w:rPr>
-        <w:t xml:space="preserve"> user supplies the filename. In the file </w:t>
+        <w:t xml:space="preserve">            // The user supplies the filename. In the file </w:t>
       </w:r>
     </w:p>
     <w:p>
@@ -757,25 +585,7 @@
           <w:sz w:val="20"/>
           <w:szCs w:val="20"/>
         </w:rPr>
-        <w:t xml:space="preserve">            // </w:t>
-      </w:r>
-      <w:proofErr w:type="gramStart"/>
-      <w:r>
-        <w:rPr>
-          <w:rFonts w:ascii="Lucida Console" w:hAnsi="Lucida Console"/>
-          <w:sz w:val="20"/>
-          <w:szCs w:val="20"/>
-        </w:rPr>
-        <w:t>The</w:t>
-      </w:r>
-      <w:proofErr w:type="gramEnd"/>
-      <w:r>
-        <w:rPr>
-          <w:rFonts w:ascii="Lucida Console" w:hAnsi="Lucida Console"/>
-          <w:sz w:val="20"/>
-          <w:szCs w:val="20"/>
-        </w:rPr>
-        <w:t xml:space="preserve"> </w:t>
+        <w:t xml:space="preserve">            // The </w:t>
       </w:r>
       <w:proofErr w:type="spellStart"/>
       <w:r>
@@ -1040,25 +850,202 @@
           <w:sz w:val="20"/>
           <w:szCs w:val="20"/>
         </w:rPr>
+        <w:t xml:space="preserve">      // The dimensions of the puzzle grid should be set</w:t>
+      </w:r>
+    </w:p>
+    <w:p>
+      <w:pPr>
+        <w:pStyle w:val="BodyText"/>
+        <w:ind w:right="-755" w:firstLine="720"/>
+        <w:rPr>
+          <w:rFonts w:ascii="Lucida Console" w:hAnsi="Lucida Console"/>
+          <w:sz w:val="20"/>
+          <w:szCs w:val="20"/>
+        </w:rPr>
+      </w:pPr>
+      <w:r>
+        <w:rPr>
+          <w:rFonts w:ascii="Lucida Console" w:hAnsi="Lucida Console"/>
+          <w:sz w:val="20"/>
+          <w:szCs w:val="20"/>
+        </w:rPr>
+        <w:t xml:space="preserve">      // by summing the lengths of the words being used in the</w:t>
+      </w:r>
+    </w:p>
+    <w:p>
+      <w:pPr>
+        <w:pStyle w:val="BodyText"/>
+        <w:ind w:right="-755" w:firstLine="720"/>
+        <w:rPr>
+          <w:rFonts w:ascii="Lucida Console" w:hAnsi="Lucida Console"/>
+          <w:sz w:val="20"/>
+          <w:szCs w:val="20"/>
+        </w:rPr>
+      </w:pPr>
+      <w:r>
+        <w:rPr>
+          <w:rFonts w:ascii="Lucida Console" w:hAnsi="Lucida Console"/>
+          <w:sz w:val="20"/>
+          <w:szCs w:val="20"/>
+        </w:rPr>
+        <w:t xml:space="preserve">      // puzzle and multiplying the sum by 1.5 or 1.75</w:t>
+      </w:r>
+    </w:p>
+    <w:p>
+      <w:pPr>
+        <w:pStyle w:val="BodyText"/>
+        <w:ind w:right="-755" w:firstLine="720"/>
+        <w:rPr>
+          <w:rFonts w:ascii="Lucida Console" w:hAnsi="Lucida Console"/>
+          <w:sz w:val="20"/>
+          <w:szCs w:val="20"/>
+        </w:rPr>
+      </w:pPr>
+      <w:r>
+        <w:rPr>
+          <w:rFonts w:ascii="Lucida Console" w:hAnsi="Lucida Console"/>
+          <w:sz w:val="20"/>
+          <w:szCs w:val="20"/>
+        </w:rPr>
+        <w:t xml:space="preserve">      // or some other (appropriate) scaling factor to</w:t>
+      </w:r>
+    </w:p>
+    <w:p>
+      <w:pPr>
+        <w:pStyle w:val="BodyText"/>
+        <w:ind w:right="-755" w:firstLine="720"/>
+        <w:rPr>
+          <w:rFonts w:ascii="Lucida Console" w:hAnsi="Lucida Console"/>
+          <w:sz w:val="20"/>
+          <w:szCs w:val="20"/>
+        </w:rPr>
+      </w:pPr>
+      <w:r>
+        <w:rPr>
+          <w:rFonts w:ascii="Lucida Console" w:hAnsi="Lucida Console"/>
+          <w:sz w:val="20"/>
+          <w:szCs w:val="20"/>
+        </w:rPr>
+        <w:t xml:space="preserve">      // ensure that the grid will have enough additional</w:t>
+      </w:r>
+    </w:p>
+    <w:p>
+      <w:pPr>
+        <w:pStyle w:val="BodyText"/>
+        <w:ind w:right="-755" w:firstLine="720"/>
+        <w:rPr>
+          <w:rFonts w:ascii="Lucida Console" w:hAnsi="Lucida Console"/>
+          <w:sz w:val="20"/>
+          <w:szCs w:val="20"/>
+        </w:rPr>
+      </w:pPr>
+      <w:r>
+        <w:rPr>
+          <w:rFonts w:ascii="Lucida Console" w:hAnsi="Lucida Console"/>
+          <w:sz w:val="20"/>
+          <w:szCs w:val="20"/>
+        </w:rPr>
+        <w:t xml:space="preserve">      // characters to obscure the puzzle words. Once</w:t>
+      </w:r>
+    </w:p>
+    <w:p>
+      <w:pPr>
+        <w:pStyle w:val="BodyText"/>
+        <w:ind w:right="-755" w:firstLine="720"/>
+        <w:rPr>
+          <w:rFonts w:ascii="Lucida Console" w:hAnsi="Lucida Console"/>
+          <w:sz w:val="20"/>
+          <w:szCs w:val="20"/>
+        </w:rPr>
+      </w:pPr>
+      <w:r>
+        <w:rPr>
+          <w:rFonts w:ascii="Lucida Console" w:hAnsi="Lucida Console"/>
+          <w:sz w:val="20"/>
+          <w:szCs w:val="20"/>
+        </w:rPr>
+        <w:t xml:space="preserve">      // you have calculated how many characters you are</w:t>
+      </w:r>
+    </w:p>
+    <w:p>
+      <w:pPr>
+        <w:pStyle w:val="BodyText"/>
+        <w:ind w:right="-755" w:firstLine="720"/>
+        <w:rPr>
+          <w:rFonts w:ascii="Lucida Console" w:hAnsi="Lucida Console"/>
+          <w:sz w:val="20"/>
+          <w:szCs w:val="20"/>
+        </w:rPr>
+      </w:pPr>
+      <w:r>
+        <w:rPr>
+          <w:rFonts w:ascii="Lucida Console" w:hAnsi="Lucida Console"/>
+          <w:sz w:val="20"/>
+          <w:szCs w:val="20"/>
+        </w:rPr>
+        <w:t xml:space="preserve">      // going to have in the grid you can calculate the</w:t>
+      </w:r>
+    </w:p>
+    <w:p>
+      <w:pPr>
+        <w:pStyle w:val="BodyText"/>
+        <w:ind w:right="-755" w:firstLine="720"/>
+        <w:rPr>
+          <w:rFonts w:ascii="Lucida Console" w:hAnsi="Lucida Console"/>
+          <w:sz w:val="20"/>
+          <w:szCs w:val="20"/>
+        </w:rPr>
+      </w:pPr>
+      <w:r>
+        <w:rPr>
+          <w:rFonts w:ascii="Lucida Console" w:hAnsi="Lucida Console"/>
+          <w:sz w:val="20"/>
+          <w:szCs w:val="20"/>
+        </w:rPr>
+        <w:t xml:space="preserve">      // grid dimensions by getting the square root </w:t>
+      </w:r>
+      <w:r>
+        <w:rPr>
+          <w:rFonts w:ascii="Lucida Console" w:hAnsi="Lucida Console"/>
+          <w:sz w:val="20"/>
+          <w:szCs w:val="20"/>
+        </w:rPr>
+        <w:t>(rounded up)</w:t>
+      </w:r>
+    </w:p>
+    <w:p>
+      <w:pPr>
+        <w:pStyle w:val="BodyText"/>
+        <w:ind w:right="-755" w:firstLine="720"/>
+        <w:rPr>
+          <w:rFonts w:ascii="Lucida Console" w:hAnsi="Lucida Console"/>
+          <w:sz w:val="20"/>
+          <w:szCs w:val="20"/>
+        </w:rPr>
+      </w:pPr>
+      <w:r>
+        <w:rPr>
+          <w:rFonts w:ascii="Lucida Console" w:hAnsi="Lucida Console"/>
+          <w:sz w:val="20"/>
+          <w:szCs w:val="20"/>
+        </w:rPr>
         <w:t xml:space="preserve">      // </w:t>
       </w:r>
-      <w:proofErr w:type="gramStart"/>
-      <w:r>
-        <w:rPr>
-          <w:rFonts w:ascii="Lucida Console" w:hAnsi="Lucida Console"/>
-          <w:sz w:val="20"/>
-          <w:szCs w:val="20"/>
-        </w:rPr>
-        <w:t>The</w:t>
-      </w:r>
-      <w:proofErr w:type="gramEnd"/>
-      <w:r>
-        <w:rPr>
-          <w:rFonts w:ascii="Lucida Console" w:hAnsi="Lucida Console"/>
-          <w:sz w:val="20"/>
-          <w:szCs w:val="20"/>
-        </w:rPr>
-        <w:t xml:space="preserve"> dimensions of the puzzle grid should be set</w:t>
+      <w:r>
+        <w:rPr>
+          <w:rFonts w:ascii="Lucida Console" w:hAnsi="Lucida Console"/>
+          <w:sz w:val="20"/>
+          <w:szCs w:val="20"/>
+        </w:rPr>
+        <w:t xml:space="preserve">of the </w:t>
+      </w:r>
+      <w:r>
+        <w:rPr>
+          <w:rFonts w:ascii="Lucida Console" w:hAnsi="Lucida Console"/>
+          <w:sz w:val="20"/>
+          <w:szCs w:val="20"/>
+        </w:rPr>
+        <w:t>character total.</w:t>
       </w:r>
     </w:p>
     <w:p>
@@ -1077,7 +1064,15 @@
           <w:sz w:val="20"/>
           <w:szCs w:val="20"/>
         </w:rPr>
-        <w:t xml:space="preserve">      // by summing the lengths of the words being used in the</w:t>
+        <w:tab/>
+      </w:r>
+      <w:r>
+        <w:rPr>
+          <w:rFonts w:ascii="Lucida Console" w:hAnsi="Lucida Console"/>
+          <w:sz w:val="20"/>
+          <w:szCs w:val="20"/>
+        </w:rPr>
+        <w:t>//</w:t>
       </w:r>
     </w:p>
     <w:p>
@@ -1096,209 +1091,6 @@
           <w:sz w:val="20"/>
           <w:szCs w:val="20"/>
         </w:rPr>
-        <w:t xml:space="preserve">      // puzzle and multiplying the sum by 1.5 or 1.75</w:t>
-      </w:r>
-    </w:p>
-    <w:p>
-      <w:pPr>
-        <w:pStyle w:val="BodyText"/>
-        <w:ind w:right="-755" w:firstLine="720"/>
-        <w:rPr>
-          <w:rFonts w:ascii="Lucida Console" w:hAnsi="Lucida Console"/>
-          <w:sz w:val="20"/>
-          <w:szCs w:val="20"/>
-        </w:rPr>
-      </w:pPr>
-      <w:r>
-        <w:rPr>
-          <w:rFonts w:ascii="Lucida Console" w:hAnsi="Lucida Console"/>
-          <w:sz w:val="20"/>
-          <w:szCs w:val="20"/>
-        </w:rPr>
-        <w:t xml:space="preserve">      // or some other (appropriate) scaling factor to</w:t>
-      </w:r>
-    </w:p>
-    <w:p>
-      <w:pPr>
-        <w:pStyle w:val="BodyText"/>
-        <w:ind w:right="-755" w:firstLine="720"/>
-        <w:rPr>
-          <w:rFonts w:ascii="Lucida Console" w:hAnsi="Lucida Console"/>
-          <w:sz w:val="20"/>
-          <w:szCs w:val="20"/>
-        </w:rPr>
-      </w:pPr>
-      <w:r>
-        <w:rPr>
-          <w:rFonts w:ascii="Lucida Console" w:hAnsi="Lucida Console"/>
-          <w:sz w:val="20"/>
-          <w:szCs w:val="20"/>
-        </w:rPr>
-        <w:t xml:space="preserve">      // ensure that the grid will have enough additional</w:t>
-      </w:r>
-    </w:p>
-    <w:p>
-      <w:pPr>
-        <w:pStyle w:val="BodyText"/>
-        <w:ind w:right="-755" w:firstLine="720"/>
-        <w:rPr>
-          <w:rFonts w:ascii="Lucida Console" w:hAnsi="Lucida Console"/>
-          <w:sz w:val="20"/>
-          <w:szCs w:val="20"/>
-        </w:rPr>
-      </w:pPr>
-      <w:r>
-        <w:rPr>
-          <w:rFonts w:ascii="Lucida Console" w:hAnsi="Lucida Console"/>
-          <w:sz w:val="20"/>
-          <w:szCs w:val="20"/>
-        </w:rPr>
-        <w:t xml:space="preserve">      // characters to obscure the puzzle words. Once</w:t>
-      </w:r>
-    </w:p>
-    <w:p>
-      <w:pPr>
-        <w:pStyle w:val="BodyText"/>
-        <w:ind w:right="-755" w:firstLine="720"/>
-        <w:rPr>
-          <w:rFonts w:ascii="Lucida Console" w:hAnsi="Lucida Console"/>
-          <w:sz w:val="20"/>
-          <w:szCs w:val="20"/>
-        </w:rPr>
-      </w:pPr>
-      <w:r>
-        <w:rPr>
-          <w:rFonts w:ascii="Lucida Console" w:hAnsi="Lucida Console"/>
-          <w:sz w:val="20"/>
-          <w:szCs w:val="20"/>
-        </w:rPr>
-        <w:t xml:space="preserve">      // you have calculated how many characters you are</w:t>
-      </w:r>
-    </w:p>
-    <w:p>
-      <w:pPr>
-        <w:pStyle w:val="BodyText"/>
-        <w:ind w:right="-755" w:firstLine="720"/>
-        <w:rPr>
-          <w:rFonts w:ascii="Lucida Console" w:hAnsi="Lucida Console"/>
-          <w:sz w:val="20"/>
-          <w:szCs w:val="20"/>
-        </w:rPr>
-      </w:pPr>
-      <w:r>
-        <w:rPr>
-          <w:rFonts w:ascii="Lucida Console" w:hAnsi="Lucida Console"/>
-          <w:sz w:val="20"/>
-          <w:szCs w:val="20"/>
-        </w:rPr>
-        <w:t xml:space="preserve">      // going to have in the grid you can calculate the</w:t>
-      </w:r>
-    </w:p>
-    <w:p>
-      <w:pPr>
-        <w:pStyle w:val="BodyText"/>
-        <w:ind w:right="-755" w:firstLine="720"/>
-        <w:rPr>
-          <w:rFonts w:ascii="Lucida Console" w:hAnsi="Lucida Console"/>
-          <w:sz w:val="20"/>
-          <w:szCs w:val="20"/>
-        </w:rPr>
-      </w:pPr>
-      <w:r>
-        <w:rPr>
-          <w:rFonts w:ascii="Lucida Console" w:hAnsi="Lucida Console"/>
-          <w:sz w:val="20"/>
-          <w:szCs w:val="20"/>
-        </w:rPr>
-        <w:t xml:space="preserve">      // grid dimensions by getting the square root </w:t>
-      </w:r>
-      <w:r>
-        <w:rPr>
-          <w:rFonts w:ascii="Lucida Console" w:hAnsi="Lucida Console"/>
-          <w:sz w:val="20"/>
-          <w:szCs w:val="20"/>
-        </w:rPr>
-        <w:t>(rounded up)</w:t>
-      </w:r>
-    </w:p>
-    <w:p>
-      <w:pPr>
-        <w:pStyle w:val="BodyText"/>
-        <w:ind w:right="-755" w:firstLine="720"/>
-        <w:rPr>
-          <w:rFonts w:ascii="Lucida Console" w:hAnsi="Lucida Console"/>
-          <w:sz w:val="20"/>
-          <w:szCs w:val="20"/>
-        </w:rPr>
-      </w:pPr>
-      <w:r>
-        <w:rPr>
-          <w:rFonts w:ascii="Lucida Console" w:hAnsi="Lucida Console"/>
-          <w:sz w:val="20"/>
-          <w:szCs w:val="20"/>
-        </w:rPr>
-        <w:t xml:space="preserve">      // </w:t>
-      </w:r>
-      <w:r>
-        <w:rPr>
-          <w:rFonts w:ascii="Lucida Console" w:hAnsi="Lucida Console"/>
-          <w:sz w:val="20"/>
-          <w:szCs w:val="20"/>
-        </w:rPr>
-        <w:t xml:space="preserve">of the </w:t>
-      </w:r>
-      <w:r>
-        <w:rPr>
-          <w:rFonts w:ascii="Lucida Console" w:hAnsi="Lucida Console"/>
-          <w:sz w:val="20"/>
-          <w:szCs w:val="20"/>
-        </w:rPr>
-        <w:t>character total.</w:t>
-      </w:r>
-    </w:p>
-    <w:p>
-      <w:pPr>
-        <w:pStyle w:val="BodyText"/>
-        <w:ind w:right="-755" w:firstLine="720"/>
-        <w:rPr>
-          <w:rFonts w:ascii="Lucida Console" w:hAnsi="Lucida Console"/>
-          <w:sz w:val="20"/>
-          <w:szCs w:val="20"/>
-        </w:rPr>
-      </w:pPr>
-      <w:r>
-        <w:rPr>
-          <w:rFonts w:ascii="Lucida Console" w:hAnsi="Lucida Console"/>
-          <w:sz w:val="20"/>
-          <w:szCs w:val="20"/>
-        </w:rPr>
-        <w:tab/>
-      </w:r>
-      <w:r>
-        <w:rPr>
-          <w:rFonts w:ascii="Lucida Console" w:hAnsi="Lucida Console"/>
-          <w:sz w:val="20"/>
-          <w:szCs w:val="20"/>
-        </w:rPr>
-        <w:t>//</w:t>
-      </w:r>
-    </w:p>
-    <w:p>
-      <w:pPr>
-        <w:pStyle w:val="BodyText"/>
-        <w:ind w:right="-755" w:firstLine="720"/>
-        <w:rPr>
-          <w:rFonts w:ascii="Lucida Console" w:hAnsi="Lucida Console"/>
-          <w:sz w:val="20"/>
-          <w:szCs w:val="20"/>
-        </w:rPr>
-      </w:pPr>
-      <w:r>
-        <w:rPr>
-          <w:rFonts w:ascii="Lucida Console" w:hAnsi="Lucida Console"/>
-          <w:sz w:val="20"/>
-          <w:szCs w:val="20"/>
-        </w:rPr>
         <w:t xml:space="preserve">      </w:t>
       </w:r>
       <w:r>
@@ -1309,23 +1101,13 @@
         </w:rPr>
         <w:t xml:space="preserve">// </w:t>
       </w:r>
-      <w:proofErr w:type="gramStart"/>
-      <w:r>
-        <w:rPr>
-          <w:rFonts w:ascii="Lucida Console" w:hAnsi="Lucida Console"/>
-          <w:sz w:val="20"/>
-          <w:szCs w:val="20"/>
-        </w:rPr>
-        <w:t>You</w:t>
-      </w:r>
-      <w:proofErr w:type="gramEnd"/>
-      <w:r>
-        <w:rPr>
-          <w:rFonts w:ascii="Lucida Console" w:hAnsi="Lucida Console"/>
-          <w:sz w:val="20"/>
-          <w:szCs w:val="20"/>
-        </w:rPr>
-        <w:t xml:space="preserve"> will also need to a</w:t>
+      <w:r>
+        <w:rPr>
+          <w:rFonts w:ascii="Lucida Console" w:hAnsi="Lucida Console"/>
+          <w:sz w:val="20"/>
+          <w:szCs w:val="20"/>
+        </w:rPr>
+        <w:t>You will also need to a</w:t>
       </w:r>
       <w:r>
         <w:rPr>
@@ -1483,23 +1265,13 @@
           <w:szCs w:val="20"/>
         </w:rPr>
       </w:pPr>
-      <w:proofErr w:type="gramStart"/>
-      <w:r>
-        <w:rPr>
-          <w:rFonts w:ascii="Lucida Console" w:hAnsi="Lucida Console"/>
-          <w:sz w:val="20"/>
-          <w:szCs w:val="20"/>
-        </w:rPr>
-        <w:t>public</w:t>
-      </w:r>
-      <w:proofErr w:type="gramEnd"/>
-      <w:r>
-        <w:rPr>
-          <w:rFonts w:ascii="Lucida Console" w:hAnsi="Lucida Console"/>
-          <w:sz w:val="20"/>
-          <w:szCs w:val="20"/>
-        </w:rPr>
-        <w:t xml:space="preserve"> </w:t>
+      <w:r>
+        <w:rPr>
+          <w:rFonts w:ascii="Lucida Console" w:hAnsi="Lucida Console"/>
+          <w:sz w:val="20"/>
+          <w:szCs w:val="20"/>
+        </w:rPr>
+        <w:t xml:space="preserve">public </w:t>
       </w:r>
       <w:r>
         <w:rPr>
@@ -1594,23 +1366,13 @@
           <w:szCs w:val="20"/>
         </w:rPr>
       </w:pPr>
-      <w:proofErr w:type="gramStart"/>
-      <w:r>
-        <w:rPr>
-          <w:rFonts w:ascii="Lucida Console" w:hAnsi="Lucida Console"/>
-          <w:sz w:val="20"/>
-          <w:szCs w:val="20"/>
-        </w:rPr>
-        <w:t>public</w:t>
-      </w:r>
-      <w:proofErr w:type="gramEnd"/>
-      <w:r>
-        <w:rPr>
-          <w:rFonts w:ascii="Lucida Console" w:hAnsi="Lucida Console"/>
-          <w:sz w:val="20"/>
-          <w:szCs w:val="20"/>
-        </w:rPr>
-        <w:t xml:space="preserve"> char[][] </w:t>
+      <w:r>
+        <w:rPr>
+          <w:rFonts w:ascii="Lucida Console" w:hAnsi="Lucida Console"/>
+          <w:sz w:val="20"/>
+          <w:szCs w:val="20"/>
+        </w:rPr>
+        <w:t xml:space="preserve">public char[][] </w:t>
       </w:r>
       <w:proofErr w:type="spellStart"/>
       <w:r>
@@ -1689,23 +1451,13 @@
           <w:szCs w:val="20"/>
         </w:rPr>
       </w:pPr>
-      <w:proofErr w:type="gramStart"/>
-      <w:r>
-        <w:rPr>
-          <w:rFonts w:ascii="Lucida Console" w:hAnsi="Lucida Console"/>
-          <w:sz w:val="20"/>
-          <w:szCs w:val="20"/>
-        </w:rPr>
-        <w:t>public</w:t>
-      </w:r>
-      <w:proofErr w:type="gramEnd"/>
-      <w:r>
-        <w:rPr>
-          <w:rFonts w:ascii="Lucida Console" w:hAnsi="Lucida Console"/>
-          <w:sz w:val="20"/>
-          <w:szCs w:val="20"/>
-        </w:rPr>
-        <w:t xml:space="preserve"> </w:t>
+      <w:r>
+        <w:rPr>
+          <w:rFonts w:ascii="Lucida Console" w:hAnsi="Lucida Console"/>
+          <w:sz w:val="20"/>
+          <w:szCs w:val="20"/>
+        </w:rPr>
+        <w:t xml:space="preserve">public </w:t>
       </w:r>
       <w:r>
         <w:rPr>
@@ -1793,23 +1545,13 @@
           <w:szCs w:val="20"/>
         </w:rPr>
       </w:pPr>
-      <w:proofErr w:type="gramStart"/>
-      <w:r>
-        <w:rPr>
-          <w:rFonts w:ascii="Lucida Console" w:hAnsi="Lucida Console"/>
-          <w:sz w:val="20"/>
-          <w:szCs w:val="20"/>
-        </w:rPr>
-        <w:t>public</w:t>
-      </w:r>
-      <w:proofErr w:type="gramEnd"/>
-      <w:r>
-        <w:rPr>
-          <w:rFonts w:ascii="Lucida Console" w:hAnsi="Lucida Console"/>
-          <w:sz w:val="20"/>
-          <w:szCs w:val="20"/>
-        </w:rPr>
-        <w:t xml:space="preserve"> void </w:t>
+      <w:r>
+        <w:rPr>
+          <w:rFonts w:ascii="Lucida Console" w:hAnsi="Lucida Console"/>
+          <w:sz w:val="20"/>
+          <w:szCs w:val="20"/>
+        </w:rPr>
+        <w:t xml:space="preserve">public void </w:t>
       </w:r>
       <w:proofErr w:type="spellStart"/>
       <w:r>
@@ -2008,23 +1750,13 @@
           <w:szCs w:val="20"/>
         </w:rPr>
       </w:pPr>
-      <w:proofErr w:type="gramStart"/>
-      <w:r>
-        <w:rPr>
-          <w:rFonts w:ascii="Lucida Console" w:hAnsi="Lucida Console"/>
-          <w:sz w:val="20"/>
-          <w:szCs w:val="20"/>
-        </w:rPr>
-        <w:t>private</w:t>
-      </w:r>
-      <w:proofErr w:type="gramEnd"/>
-      <w:r>
-        <w:rPr>
-          <w:rFonts w:ascii="Lucida Console" w:hAnsi="Lucida Console"/>
-          <w:sz w:val="20"/>
-          <w:szCs w:val="20"/>
-        </w:rPr>
-        <w:t xml:space="preserve"> void </w:t>
+      <w:r>
+        <w:rPr>
+          <w:rFonts w:ascii="Lucida Console" w:hAnsi="Lucida Console"/>
+          <w:sz w:val="20"/>
+          <w:szCs w:val="20"/>
+        </w:rPr>
+        <w:t xml:space="preserve">private void </w:t>
       </w:r>
       <w:proofErr w:type="spellStart"/>
       <w:r>
@@ -2374,6 +2106,38 @@
       <w:r>
         <w:rPr>
           <w:rFonts w:ascii="Calibri" w:hAnsi="Calibri" w:cs="Arial"/>
+          <w:b/>
+          <w:sz w:val="20"/>
+          <w:szCs w:val="20"/>
+        </w:rPr>
+        <w:t>(</w:t>
+      </w:r>
+      <w:r>
+        <w:rPr>
+          <w:rFonts w:ascii="Calibri" w:hAnsi="Calibri" w:cs="Calibri"/>
+          <w:b/>
+          <w:bCs/>
+          <w:color w:val="212121"/>
+          <w:sz w:val="20"/>
+          <w:szCs w:val="20"/>
+          <w:shd w:val="clear" w:color="auto" w:fill="FFFFFF"/>
+        </w:rPr>
+        <w:t>Tuesday 23 April 2019</w:t>
+      </w:r>
+      <w:bookmarkStart w:id="0" w:name="_GoBack"/>
+      <w:bookmarkEnd w:id="0"/>
+      <w:r>
+        <w:rPr>
+          <w:rFonts w:ascii="Calibri" w:hAnsi="Calibri" w:cs="Arial"/>
+          <w:b/>
+          <w:sz w:val="20"/>
+          <w:szCs w:val="20"/>
+        </w:rPr>
+        <w:t>)</w:t>
+      </w:r>
+      <w:r>
+        <w:rPr>
+          <w:rFonts w:ascii="Calibri" w:hAnsi="Calibri" w:cs="Arial"/>
           <w:sz w:val="20"/>
           <w:szCs w:val="20"/>
         </w:rPr>
@@ -2751,7 +2515,7 @@
         </w:rPr>
         <w:t xml:space="preserve">uploaded to your directory for the module stored on </w:t>
       </w:r>
-      <w:hyperlink r:id="rId6" w:history="1">
+      <w:hyperlink r:id="rId5" w:history="1">
         <w:r>
           <w:rPr>
             <w:rStyle w:val="Hyperlink"/>
@@ -2808,47 +2572,7 @@
           <w:sz w:val="20"/>
           <w:szCs w:val="20"/>
         </w:rPr>
-        <w:t xml:space="preserve">ONLY .java files and any text files required should be placed in your ASSIGNMENT directory. No </w:t>
-      </w:r>
-      <w:proofErr w:type="spellStart"/>
-      <w:r>
-        <w:rPr>
-          <w:rFonts w:ascii="Calibri" w:hAnsi="Calibri" w:cs="Arial"/>
-          <w:b/>
-          <w:sz w:val="20"/>
-          <w:szCs w:val="20"/>
-        </w:rPr>
-        <w:t>exe’s</w:t>
-      </w:r>
-      <w:proofErr w:type="spellEnd"/>
-      <w:r>
-        <w:rPr>
-          <w:rFonts w:ascii="Calibri" w:hAnsi="Calibri" w:cs="Arial"/>
-          <w:b/>
-          <w:sz w:val="20"/>
-          <w:szCs w:val="20"/>
-        </w:rPr>
-        <w:t xml:space="preserve">, </w:t>
-      </w:r>
-      <w:proofErr w:type="gramStart"/>
-      <w:r>
-        <w:rPr>
-          <w:rFonts w:ascii="Calibri" w:hAnsi="Calibri" w:cs="Arial"/>
-          <w:b/>
-          <w:sz w:val="20"/>
-          <w:szCs w:val="20"/>
-        </w:rPr>
-        <w:t>tar’s</w:t>
-      </w:r>
-      <w:proofErr w:type="gramEnd"/>
-      <w:r>
-        <w:rPr>
-          <w:rFonts w:ascii="Calibri" w:hAnsi="Calibri" w:cs="Arial"/>
-          <w:b/>
-          <w:sz w:val="20"/>
-          <w:szCs w:val="20"/>
-        </w:rPr>
-        <w:t xml:space="preserve"> or any other file type should be uploaded. It is YOUR responsibility to ensure that the files submitted are the correct versions.</w:t>
+        <w:t>ONLY .java files and any text files required should be placed in your ASSIGNMENT directory. No exe’s, tar’s or any other file type should be uploaded. It is YOUR responsibility to ensure that the files submitted are the correct versions.</w:t>
       </w:r>
       <w:r>
         <w:rPr>
@@ -3803,469 +3527,309 @@
           <w:szCs w:val="20"/>
         </w:rPr>
       </w:pPr>
-      <w:proofErr w:type="gramStart"/>
-      <w:r>
-        <w:rPr>
-          <w:rFonts w:ascii="Lucida Console" w:hAnsi="Lucida Console"/>
-          <w:sz w:val="20"/>
-          <w:szCs w:val="20"/>
-        </w:rPr>
-        <w:t>their</w:t>
-      </w:r>
-      <w:proofErr w:type="gramEnd"/>
-      <w:r>
-        <w:rPr>
-          <w:rFonts w:ascii="Lucida Console" w:hAnsi="Lucida Console"/>
-          <w:sz w:val="20"/>
-          <w:szCs w:val="20"/>
-        </w:rPr>
-        <w:t xml:space="preserve"> [row][col] positions and directions...</w:t>
-      </w:r>
-    </w:p>
-    <w:p>
-      <w:pPr>
-        <w:pStyle w:val="BodyText"/>
-        <w:ind w:left="720" w:right="-755" w:firstLine="720"/>
-        <w:rPr>
-          <w:rFonts w:ascii="Lucida Console" w:hAnsi="Lucida Console"/>
-          <w:sz w:val="20"/>
-          <w:szCs w:val="20"/>
-        </w:rPr>
-      </w:pPr>
-    </w:p>
-    <w:p>
-      <w:pPr>
-        <w:pStyle w:val="BodyText"/>
-        <w:ind w:left="720" w:right="-755" w:firstLine="720"/>
-        <w:rPr>
-          <w:rFonts w:ascii="Lucida Console" w:hAnsi="Lucida Console"/>
-          <w:sz w:val="20"/>
-          <w:szCs w:val="20"/>
-        </w:rPr>
-      </w:pPr>
-      <w:proofErr w:type="gramStart"/>
-      <w:r>
-        <w:rPr>
-          <w:rFonts w:ascii="Lucida Console" w:hAnsi="Lucida Console"/>
-          <w:sz w:val="20"/>
-          <w:szCs w:val="20"/>
-        </w:rPr>
-        <w:t>BEFORE[</w:t>
-      </w:r>
-      <w:proofErr w:type="gramEnd"/>
-      <w:r>
-        <w:rPr>
-          <w:rFonts w:ascii="Lucida Console" w:hAnsi="Lucida Console"/>
-          <w:sz w:val="20"/>
-          <w:szCs w:val="20"/>
-        </w:rPr>
-        <w:t>8][9]U</w:t>
-      </w:r>
-    </w:p>
-    <w:p>
-      <w:pPr>
-        <w:pStyle w:val="BodyText"/>
-        <w:ind w:left="720" w:right="-755" w:firstLine="720"/>
-        <w:rPr>
-          <w:rFonts w:ascii="Lucida Console" w:hAnsi="Lucida Console"/>
-          <w:sz w:val="20"/>
-          <w:szCs w:val="20"/>
-        </w:rPr>
-      </w:pPr>
-      <w:proofErr w:type="gramStart"/>
-      <w:r>
-        <w:rPr>
-          <w:rFonts w:ascii="Lucida Console" w:hAnsi="Lucida Console"/>
-          <w:sz w:val="20"/>
-          <w:szCs w:val="20"/>
-        </w:rPr>
-        <w:t>BERRY[</w:t>
-      </w:r>
-      <w:proofErr w:type="gramEnd"/>
-      <w:r>
-        <w:rPr>
-          <w:rFonts w:ascii="Lucida Console" w:hAnsi="Lucida Console"/>
-          <w:sz w:val="20"/>
-          <w:szCs w:val="20"/>
-        </w:rPr>
-        <w:t>9][4]U</w:t>
-      </w:r>
-    </w:p>
-    <w:p>
-      <w:pPr>
-        <w:pStyle w:val="BodyText"/>
-        <w:ind w:left="720" w:right="-755" w:firstLine="720"/>
-        <w:rPr>
-          <w:rFonts w:ascii="Lucida Console" w:hAnsi="Lucida Console"/>
-          <w:sz w:val="20"/>
-          <w:szCs w:val="20"/>
-        </w:rPr>
-      </w:pPr>
-      <w:proofErr w:type="gramStart"/>
-      <w:r>
-        <w:rPr>
-          <w:rFonts w:ascii="Lucida Console" w:hAnsi="Lucida Console"/>
-          <w:sz w:val="20"/>
-          <w:szCs w:val="20"/>
-        </w:rPr>
-        <w:t>BITE[</w:t>
-      </w:r>
-      <w:proofErr w:type="gramEnd"/>
-      <w:r>
-        <w:rPr>
-          <w:rFonts w:ascii="Lucida Console" w:hAnsi="Lucida Console"/>
-          <w:sz w:val="20"/>
-          <w:szCs w:val="20"/>
-        </w:rPr>
-        <w:t>6][5]U</w:t>
-      </w:r>
-    </w:p>
-    <w:p>
-      <w:pPr>
-        <w:pStyle w:val="BodyText"/>
-        <w:ind w:left="720" w:right="-755" w:firstLine="720"/>
-        <w:rPr>
-          <w:rFonts w:ascii="Lucida Console" w:hAnsi="Lucida Console"/>
-          <w:sz w:val="20"/>
-          <w:szCs w:val="20"/>
-        </w:rPr>
-      </w:pPr>
-      <w:proofErr w:type="gramStart"/>
-      <w:r>
-        <w:rPr>
-          <w:rFonts w:ascii="Lucida Console" w:hAnsi="Lucida Console"/>
-          <w:sz w:val="20"/>
-          <w:szCs w:val="20"/>
-        </w:rPr>
-        <w:t>DANGER[</w:t>
-      </w:r>
-      <w:proofErr w:type="gramEnd"/>
-      <w:r>
-        <w:rPr>
-          <w:rFonts w:ascii="Lucida Console" w:hAnsi="Lucida Console"/>
-          <w:sz w:val="20"/>
-          <w:szCs w:val="20"/>
-        </w:rPr>
-        <w:t>3][2]D</w:t>
-      </w:r>
-    </w:p>
-    <w:p>
-      <w:pPr>
-        <w:pStyle w:val="BodyText"/>
-        <w:ind w:left="720" w:right="-755" w:firstLine="720"/>
-        <w:rPr>
-          <w:rFonts w:ascii="Lucida Console" w:hAnsi="Lucida Console"/>
-          <w:sz w:val="20"/>
-          <w:szCs w:val="20"/>
-        </w:rPr>
-      </w:pPr>
-      <w:proofErr w:type="gramStart"/>
-      <w:r>
-        <w:rPr>
-          <w:rFonts w:ascii="Lucida Console" w:hAnsi="Lucida Console"/>
-          <w:sz w:val="20"/>
-          <w:szCs w:val="20"/>
-        </w:rPr>
-        <w:t>FULL[</w:t>
-      </w:r>
-      <w:proofErr w:type="gramEnd"/>
-      <w:r>
-        <w:rPr>
-          <w:rFonts w:ascii="Lucida Console" w:hAnsi="Lucida Console"/>
-          <w:sz w:val="20"/>
-          <w:szCs w:val="20"/>
-        </w:rPr>
-        <w:t>10][5]L</w:t>
-      </w:r>
-    </w:p>
-    <w:p>
-      <w:pPr>
-        <w:pStyle w:val="BodyText"/>
-        <w:ind w:left="720" w:right="-755" w:firstLine="720"/>
-        <w:rPr>
-          <w:rFonts w:ascii="Lucida Console" w:hAnsi="Lucida Console"/>
-          <w:sz w:val="20"/>
-          <w:szCs w:val="20"/>
-        </w:rPr>
-      </w:pPr>
-      <w:proofErr w:type="gramStart"/>
-      <w:r>
-        <w:rPr>
-          <w:rFonts w:ascii="Lucida Console" w:hAnsi="Lucida Console"/>
-          <w:sz w:val="20"/>
-          <w:szCs w:val="20"/>
-        </w:rPr>
-        <w:t>MIXED[</w:t>
-      </w:r>
-      <w:proofErr w:type="gramEnd"/>
-      <w:r>
-        <w:rPr>
-          <w:rFonts w:ascii="Lucida Console" w:hAnsi="Lucida Console"/>
-          <w:sz w:val="20"/>
-          <w:szCs w:val="20"/>
-        </w:rPr>
-        <w:t>6][0]U</w:t>
-      </w:r>
-    </w:p>
-    <w:p>
-      <w:pPr>
-        <w:pStyle w:val="BodyText"/>
-        <w:ind w:left="720" w:right="-755" w:firstLine="720"/>
-        <w:rPr>
-          <w:rFonts w:ascii="Lucida Console" w:hAnsi="Lucida Console"/>
-          <w:sz w:val="20"/>
-          <w:szCs w:val="20"/>
-        </w:rPr>
-      </w:pPr>
-      <w:proofErr w:type="gramStart"/>
-      <w:r>
-        <w:rPr>
-          <w:rFonts w:ascii="Lucida Console" w:hAnsi="Lucida Console"/>
-          <w:sz w:val="20"/>
-          <w:szCs w:val="20"/>
-        </w:rPr>
-        <w:t>PLANT[</w:t>
-      </w:r>
-      <w:proofErr w:type="gramEnd"/>
-      <w:r>
-        <w:rPr>
-          <w:rFonts w:ascii="Lucida Console" w:hAnsi="Lucida Console"/>
-          <w:sz w:val="20"/>
-          <w:szCs w:val="20"/>
-        </w:rPr>
-        <w:t>1][4]R</w:t>
-      </w:r>
-    </w:p>
-    <w:p>
-      <w:pPr>
-        <w:pStyle w:val="BodyText"/>
-        <w:ind w:left="720" w:right="-755" w:firstLine="720"/>
-        <w:rPr>
-          <w:rFonts w:ascii="Lucida Console" w:hAnsi="Lucida Console"/>
-          <w:sz w:val="20"/>
-          <w:szCs w:val="20"/>
-        </w:rPr>
-      </w:pPr>
-      <w:proofErr w:type="gramStart"/>
-      <w:r>
-        <w:rPr>
-          <w:rFonts w:ascii="Lucida Console" w:hAnsi="Lucida Console"/>
-          <w:sz w:val="20"/>
-          <w:szCs w:val="20"/>
-        </w:rPr>
-        <w:t>POSSIBLE[</w:t>
-      </w:r>
-      <w:proofErr w:type="gramEnd"/>
-      <w:r>
-        <w:rPr>
-          <w:rFonts w:ascii="Lucida Console" w:hAnsi="Lucida Console"/>
-          <w:sz w:val="20"/>
-          <w:szCs w:val="20"/>
-        </w:rPr>
-        <w:t>3][7]D</w:t>
-      </w:r>
-    </w:p>
-    <w:p>
-      <w:pPr>
-        <w:pStyle w:val="BodyText"/>
-        <w:ind w:left="720" w:right="-755" w:firstLine="720"/>
-        <w:rPr>
-          <w:rFonts w:ascii="Lucida Console" w:hAnsi="Lucida Console"/>
-          <w:sz w:val="20"/>
-          <w:szCs w:val="20"/>
-        </w:rPr>
-      </w:pPr>
-      <w:proofErr w:type="gramStart"/>
-      <w:r>
-        <w:rPr>
-          <w:rFonts w:ascii="Lucida Console" w:hAnsi="Lucida Console"/>
-          <w:sz w:val="20"/>
-          <w:szCs w:val="20"/>
-        </w:rPr>
-        <w:t>RHYTHM[</w:t>
-      </w:r>
-      <w:proofErr w:type="gramEnd"/>
-      <w:r>
-        <w:rPr>
-          <w:rFonts w:ascii="Lucida Console" w:hAnsi="Lucida Console"/>
-          <w:sz w:val="20"/>
-          <w:szCs w:val="20"/>
-        </w:rPr>
-        <w:t>0][10]L</w:t>
-      </w:r>
-    </w:p>
-    <w:p>
-      <w:pPr>
-        <w:pStyle w:val="BodyText"/>
-        <w:ind w:left="720" w:right="-755" w:firstLine="720"/>
-        <w:rPr>
-          <w:rFonts w:ascii="Lucida Console" w:hAnsi="Lucida Console"/>
-          <w:sz w:val="20"/>
-          <w:szCs w:val="20"/>
-        </w:rPr>
-      </w:pPr>
-      <w:proofErr w:type="gramStart"/>
-      <w:r>
-        <w:rPr>
-          <w:rFonts w:ascii="Lucida Console" w:hAnsi="Lucida Console"/>
-          <w:sz w:val="20"/>
-          <w:szCs w:val="20"/>
-        </w:rPr>
-        <w:t>RULE[</w:t>
-      </w:r>
-      <w:proofErr w:type="gramEnd"/>
-      <w:r>
-        <w:rPr>
-          <w:rFonts w:ascii="Lucida Console" w:hAnsi="Lucida Console"/>
-          <w:sz w:val="20"/>
-          <w:szCs w:val="20"/>
-        </w:rPr>
-        <w:t>4][3]D</w:t>
-      </w:r>
-    </w:p>
-    <w:p>
-      <w:pPr>
-        <w:pStyle w:val="BodyText"/>
-        <w:ind w:left="720" w:right="-755" w:firstLine="720"/>
-        <w:rPr>
-          <w:rFonts w:ascii="Lucida Console" w:hAnsi="Lucida Console"/>
-          <w:sz w:val="20"/>
-          <w:szCs w:val="20"/>
-        </w:rPr>
-      </w:pPr>
-      <w:proofErr w:type="gramStart"/>
-      <w:r>
-        <w:rPr>
-          <w:rFonts w:ascii="Lucida Console" w:hAnsi="Lucida Console"/>
-          <w:sz w:val="20"/>
-          <w:szCs w:val="20"/>
-        </w:rPr>
-        <w:t>SAND[</w:t>
-      </w:r>
-      <w:proofErr w:type="gramEnd"/>
-      <w:r>
-        <w:rPr>
-          <w:rFonts w:ascii="Lucida Console" w:hAnsi="Lucida Console"/>
-          <w:sz w:val="20"/>
-          <w:szCs w:val="20"/>
-        </w:rPr>
-        <w:t>4][6]D</w:t>
-      </w:r>
-    </w:p>
-    <w:p>
-      <w:pPr>
-        <w:pStyle w:val="BodyText"/>
-        <w:ind w:left="720" w:right="-755" w:firstLine="720"/>
-        <w:rPr>
-          <w:rFonts w:ascii="Lucida Console" w:hAnsi="Lucida Console"/>
-          <w:sz w:val="20"/>
-          <w:szCs w:val="20"/>
-        </w:rPr>
-      </w:pPr>
-      <w:proofErr w:type="gramStart"/>
-      <w:r>
-        <w:rPr>
-          <w:rFonts w:ascii="Lucida Console" w:hAnsi="Lucida Console"/>
-          <w:sz w:val="20"/>
-          <w:szCs w:val="20"/>
-        </w:rPr>
-        <w:t>SNOW[</w:t>
-      </w:r>
-      <w:proofErr w:type="gramEnd"/>
-      <w:r>
-        <w:rPr>
-          <w:rFonts w:ascii="Lucida Console" w:hAnsi="Lucida Console"/>
-          <w:sz w:val="20"/>
-          <w:szCs w:val="20"/>
-        </w:rPr>
-        <w:t>2][1]D</w:t>
-      </w:r>
-    </w:p>
-    <w:p>
-      <w:pPr>
-        <w:pStyle w:val="BodyText"/>
-        <w:ind w:left="720" w:right="-755" w:firstLine="720"/>
-        <w:rPr>
-          <w:rFonts w:ascii="Lucida Console" w:hAnsi="Lucida Console"/>
-          <w:sz w:val="20"/>
-          <w:szCs w:val="20"/>
-        </w:rPr>
-      </w:pPr>
-      <w:proofErr w:type="gramStart"/>
-      <w:r>
-        <w:rPr>
-          <w:rFonts w:ascii="Lucida Console" w:hAnsi="Lucida Console"/>
-          <w:sz w:val="20"/>
-          <w:szCs w:val="20"/>
-        </w:rPr>
-        <w:t>THING[</w:t>
-      </w:r>
-      <w:proofErr w:type="gramEnd"/>
-      <w:r>
-        <w:rPr>
-          <w:rFonts w:ascii="Lucida Console" w:hAnsi="Lucida Console"/>
-          <w:sz w:val="20"/>
-          <w:szCs w:val="20"/>
-        </w:rPr>
-        <w:t>6][1]D</w:t>
-      </w:r>
-    </w:p>
-    <w:p>
-      <w:pPr>
-        <w:pStyle w:val="BodyText"/>
-        <w:ind w:left="720" w:right="-755" w:firstLine="720"/>
-        <w:rPr>
-          <w:rFonts w:ascii="Lucida Console" w:hAnsi="Lucida Console"/>
-          <w:sz w:val="20"/>
-          <w:szCs w:val="20"/>
-        </w:rPr>
-      </w:pPr>
-      <w:proofErr w:type="gramStart"/>
-      <w:r>
-        <w:rPr>
-          <w:rFonts w:ascii="Lucida Console" w:hAnsi="Lucida Console"/>
-          <w:sz w:val="20"/>
-          <w:szCs w:val="20"/>
-        </w:rPr>
-        <w:t>VALUE[</w:t>
-      </w:r>
-      <w:proofErr w:type="gramEnd"/>
-      <w:r>
-        <w:rPr>
-          <w:rFonts w:ascii="Lucida Console" w:hAnsi="Lucida Console"/>
-          <w:sz w:val="20"/>
-          <w:szCs w:val="20"/>
-        </w:rPr>
-        <w:t>2][2]R</w:t>
-      </w:r>
-    </w:p>
-    <w:p>
-      <w:pPr>
-        <w:pStyle w:val="BodyText"/>
-        <w:ind w:left="720" w:right="-755" w:firstLine="720"/>
-        <w:rPr>
-          <w:rFonts w:ascii="Lucida Console" w:hAnsi="Lucida Console"/>
-          <w:sz w:val="20"/>
-          <w:szCs w:val="20"/>
-        </w:rPr>
-      </w:pPr>
-      <w:proofErr w:type="gramStart"/>
-      <w:r>
-        <w:rPr>
-          <w:rFonts w:ascii="Lucida Console" w:hAnsi="Lucida Console"/>
-          <w:sz w:val="20"/>
-          <w:szCs w:val="20"/>
-        </w:rPr>
-        <w:t>WHIP[</w:t>
-      </w:r>
-      <w:proofErr w:type="gramEnd"/>
-      <w:r>
-        <w:rPr>
-          <w:rFonts w:ascii="Lucida Console" w:hAnsi="Lucida Console"/>
-          <w:sz w:val="20"/>
-          <w:szCs w:val="20"/>
-        </w:rPr>
-        <w:t>7][8]D</w:t>
+      <w:r>
+        <w:rPr>
+          <w:rFonts w:ascii="Lucida Console" w:hAnsi="Lucida Console"/>
+          <w:sz w:val="20"/>
+          <w:szCs w:val="20"/>
+        </w:rPr>
+        <w:t>their [row][col] positions and directions...</w:t>
+      </w:r>
+    </w:p>
+    <w:p>
+      <w:pPr>
+        <w:pStyle w:val="BodyText"/>
+        <w:ind w:left="720" w:right="-755" w:firstLine="720"/>
+        <w:rPr>
+          <w:rFonts w:ascii="Lucida Console" w:hAnsi="Lucida Console"/>
+          <w:sz w:val="20"/>
+          <w:szCs w:val="20"/>
+        </w:rPr>
+      </w:pPr>
+    </w:p>
+    <w:p>
+      <w:pPr>
+        <w:pStyle w:val="BodyText"/>
+        <w:ind w:left="720" w:right="-755" w:firstLine="720"/>
+        <w:rPr>
+          <w:rFonts w:ascii="Lucida Console" w:hAnsi="Lucida Console"/>
+          <w:sz w:val="20"/>
+          <w:szCs w:val="20"/>
+        </w:rPr>
+      </w:pPr>
+      <w:r>
+        <w:rPr>
+          <w:rFonts w:ascii="Lucida Console" w:hAnsi="Lucida Console"/>
+          <w:sz w:val="20"/>
+          <w:szCs w:val="20"/>
+        </w:rPr>
+        <w:t>BEFORE[8][9]U</w:t>
+      </w:r>
+    </w:p>
+    <w:p>
+      <w:pPr>
+        <w:pStyle w:val="BodyText"/>
+        <w:ind w:left="720" w:right="-755" w:firstLine="720"/>
+        <w:rPr>
+          <w:rFonts w:ascii="Lucida Console" w:hAnsi="Lucida Console"/>
+          <w:sz w:val="20"/>
+          <w:szCs w:val="20"/>
+        </w:rPr>
+      </w:pPr>
+      <w:r>
+        <w:rPr>
+          <w:rFonts w:ascii="Lucida Console" w:hAnsi="Lucida Console"/>
+          <w:sz w:val="20"/>
+          <w:szCs w:val="20"/>
+        </w:rPr>
+        <w:t>BERRY[9][4]U</w:t>
+      </w:r>
+    </w:p>
+    <w:p>
+      <w:pPr>
+        <w:pStyle w:val="BodyText"/>
+        <w:ind w:left="720" w:right="-755" w:firstLine="720"/>
+        <w:rPr>
+          <w:rFonts w:ascii="Lucida Console" w:hAnsi="Lucida Console"/>
+          <w:sz w:val="20"/>
+          <w:szCs w:val="20"/>
+        </w:rPr>
+      </w:pPr>
+      <w:r>
+        <w:rPr>
+          <w:rFonts w:ascii="Lucida Console" w:hAnsi="Lucida Console"/>
+          <w:sz w:val="20"/>
+          <w:szCs w:val="20"/>
+        </w:rPr>
+        <w:t>BITE[6][5]U</w:t>
+      </w:r>
+    </w:p>
+    <w:p>
+      <w:pPr>
+        <w:pStyle w:val="BodyText"/>
+        <w:ind w:left="720" w:right="-755" w:firstLine="720"/>
+        <w:rPr>
+          <w:rFonts w:ascii="Lucida Console" w:hAnsi="Lucida Console"/>
+          <w:sz w:val="20"/>
+          <w:szCs w:val="20"/>
+        </w:rPr>
+      </w:pPr>
+      <w:r>
+        <w:rPr>
+          <w:rFonts w:ascii="Lucida Console" w:hAnsi="Lucida Console"/>
+          <w:sz w:val="20"/>
+          <w:szCs w:val="20"/>
+        </w:rPr>
+        <w:t>DANGER[3][2]D</w:t>
+      </w:r>
+    </w:p>
+    <w:p>
+      <w:pPr>
+        <w:pStyle w:val="BodyText"/>
+        <w:ind w:left="720" w:right="-755" w:firstLine="720"/>
+        <w:rPr>
+          <w:rFonts w:ascii="Lucida Console" w:hAnsi="Lucida Console"/>
+          <w:sz w:val="20"/>
+          <w:szCs w:val="20"/>
+        </w:rPr>
+      </w:pPr>
+      <w:r>
+        <w:rPr>
+          <w:rFonts w:ascii="Lucida Console" w:hAnsi="Lucida Console"/>
+          <w:sz w:val="20"/>
+          <w:szCs w:val="20"/>
+        </w:rPr>
+        <w:t>FULL[10][5]L</w:t>
+      </w:r>
+    </w:p>
+    <w:p>
+      <w:pPr>
+        <w:pStyle w:val="BodyText"/>
+        <w:ind w:left="720" w:right="-755" w:firstLine="720"/>
+        <w:rPr>
+          <w:rFonts w:ascii="Lucida Console" w:hAnsi="Lucida Console"/>
+          <w:sz w:val="20"/>
+          <w:szCs w:val="20"/>
+        </w:rPr>
+      </w:pPr>
+      <w:r>
+        <w:rPr>
+          <w:rFonts w:ascii="Lucida Console" w:hAnsi="Lucida Console"/>
+          <w:sz w:val="20"/>
+          <w:szCs w:val="20"/>
+        </w:rPr>
+        <w:t>MIXED[6][0]U</w:t>
+      </w:r>
+    </w:p>
+    <w:p>
+      <w:pPr>
+        <w:pStyle w:val="BodyText"/>
+        <w:ind w:left="720" w:right="-755" w:firstLine="720"/>
+        <w:rPr>
+          <w:rFonts w:ascii="Lucida Console" w:hAnsi="Lucida Console"/>
+          <w:sz w:val="20"/>
+          <w:szCs w:val="20"/>
+        </w:rPr>
+      </w:pPr>
+      <w:r>
+        <w:rPr>
+          <w:rFonts w:ascii="Lucida Console" w:hAnsi="Lucida Console"/>
+          <w:sz w:val="20"/>
+          <w:szCs w:val="20"/>
+        </w:rPr>
+        <w:t>PLANT[1][4]R</w:t>
+      </w:r>
+    </w:p>
+    <w:p>
+      <w:pPr>
+        <w:pStyle w:val="BodyText"/>
+        <w:ind w:left="720" w:right="-755" w:firstLine="720"/>
+        <w:rPr>
+          <w:rFonts w:ascii="Lucida Console" w:hAnsi="Lucida Console"/>
+          <w:sz w:val="20"/>
+          <w:szCs w:val="20"/>
+        </w:rPr>
+      </w:pPr>
+      <w:r>
+        <w:rPr>
+          <w:rFonts w:ascii="Lucida Console" w:hAnsi="Lucida Console"/>
+          <w:sz w:val="20"/>
+          <w:szCs w:val="20"/>
+        </w:rPr>
+        <w:t>POSSIBLE[3][7]D</w:t>
+      </w:r>
+    </w:p>
+    <w:p>
+      <w:pPr>
+        <w:pStyle w:val="BodyText"/>
+        <w:ind w:left="720" w:right="-755" w:firstLine="720"/>
+        <w:rPr>
+          <w:rFonts w:ascii="Lucida Console" w:hAnsi="Lucida Console"/>
+          <w:sz w:val="20"/>
+          <w:szCs w:val="20"/>
+        </w:rPr>
+      </w:pPr>
+      <w:r>
+        <w:rPr>
+          <w:rFonts w:ascii="Lucida Console" w:hAnsi="Lucida Console"/>
+          <w:sz w:val="20"/>
+          <w:szCs w:val="20"/>
+        </w:rPr>
+        <w:t>RHYTHM[0][10]L</w:t>
+      </w:r>
+    </w:p>
+    <w:p>
+      <w:pPr>
+        <w:pStyle w:val="BodyText"/>
+        <w:ind w:left="720" w:right="-755" w:firstLine="720"/>
+        <w:rPr>
+          <w:rFonts w:ascii="Lucida Console" w:hAnsi="Lucida Console"/>
+          <w:sz w:val="20"/>
+          <w:szCs w:val="20"/>
+        </w:rPr>
+      </w:pPr>
+      <w:r>
+        <w:rPr>
+          <w:rFonts w:ascii="Lucida Console" w:hAnsi="Lucida Console"/>
+          <w:sz w:val="20"/>
+          <w:szCs w:val="20"/>
+        </w:rPr>
+        <w:t>RULE[4][3]D</w:t>
+      </w:r>
+    </w:p>
+    <w:p>
+      <w:pPr>
+        <w:pStyle w:val="BodyText"/>
+        <w:ind w:left="720" w:right="-755" w:firstLine="720"/>
+        <w:rPr>
+          <w:rFonts w:ascii="Lucida Console" w:hAnsi="Lucida Console"/>
+          <w:sz w:val="20"/>
+          <w:szCs w:val="20"/>
+        </w:rPr>
+      </w:pPr>
+      <w:r>
+        <w:rPr>
+          <w:rFonts w:ascii="Lucida Console" w:hAnsi="Lucida Console"/>
+          <w:sz w:val="20"/>
+          <w:szCs w:val="20"/>
+        </w:rPr>
+        <w:t>SAND[4][6]D</w:t>
+      </w:r>
+    </w:p>
+    <w:p>
+      <w:pPr>
+        <w:pStyle w:val="BodyText"/>
+        <w:ind w:left="720" w:right="-755" w:firstLine="720"/>
+        <w:rPr>
+          <w:rFonts w:ascii="Lucida Console" w:hAnsi="Lucida Console"/>
+          <w:sz w:val="20"/>
+          <w:szCs w:val="20"/>
+        </w:rPr>
+      </w:pPr>
+      <w:r>
+        <w:rPr>
+          <w:rFonts w:ascii="Lucida Console" w:hAnsi="Lucida Console"/>
+          <w:sz w:val="20"/>
+          <w:szCs w:val="20"/>
+        </w:rPr>
+        <w:t>SNOW[2][1]D</w:t>
+      </w:r>
+    </w:p>
+    <w:p>
+      <w:pPr>
+        <w:pStyle w:val="BodyText"/>
+        <w:ind w:left="720" w:right="-755" w:firstLine="720"/>
+        <w:rPr>
+          <w:rFonts w:ascii="Lucida Console" w:hAnsi="Lucida Console"/>
+          <w:sz w:val="20"/>
+          <w:szCs w:val="20"/>
+        </w:rPr>
+      </w:pPr>
+      <w:r>
+        <w:rPr>
+          <w:rFonts w:ascii="Lucida Console" w:hAnsi="Lucida Console"/>
+          <w:sz w:val="20"/>
+          <w:szCs w:val="20"/>
+        </w:rPr>
+        <w:t>THING[6][1]D</w:t>
+      </w:r>
+    </w:p>
+    <w:p>
+      <w:pPr>
+        <w:pStyle w:val="BodyText"/>
+        <w:ind w:left="720" w:right="-755" w:firstLine="720"/>
+        <w:rPr>
+          <w:rFonts w:ascii="Lucida Console" w:hAnsi="Lucida Console"/>
+          <w:sz w:val="20"/>
+          <w:szCs w:val="20"/>
+        </w:rPr>
+      </w:pPr>
+      <w:r>
+        <w:rPr>
+          <w:rFonts w:ascii="Lucida Console" w:hAnsi="Lucida Console"/>
+          <w:sz w:val="20"/>
+          <w:szCs w:val="20"/>
+        </w:rPr>
+        <w:t>VALUE[2][2]R</w:t>
+      </w:r>
+    </w:p>
+    <w:p>
+      <w:pPr>
+        <w:pStyle w:val="BodyText"/>
+        <w:ind w:left="720" w:right="-755" w:firstLine="720"/>
+        <w:rPr>
+          <w:rFonts w:ascii="Lucida Console" w:hAnsi="Lucida Console"/>
+          <w:sz w:val="20"/>
+          <w:szCs w:val="20"/>
+        </w:rPr>
+      </w:pPr>
+      <w:r>
+        <w:rPr>
+          <w:rFonts w:ascii="Lucida Console" w:hAnsi="Lucida Console"/>
+          <w:sz w:val="20"/>
+          <w:szCs w:val="20"/>
+        </w:rPr>
+        <w:t>WHIP[7][8]D</w:t>
       </w:r>
       <w:r>
         <w:rPr>
@@ -4287,8 +3851,8 @@
 </file>
 
 <file path=word/numbering.xml><?xml version="1.0" encoding="utf-8"?>
-<w:numbering xmlns:wpc="http://schemas.microsoft.com/office/word/2010/wordprocessingCanvas" xmlns:mc="http://schemas.openxmlformats.org/markup-compatibility/2006" xmlns:o="urn:schemas-microsoft-com:office:office" xmlns:r="http://schemas.openxmlformats.org/officeDocument/2006/relationships" xmlns:m="http://schemas.openxmlformats.org/officeDocument/2006/math" xmlns:v="urn:schemas-microsoft-com:vml" xmlns:wp14="http://schemas.microsoft.com/office/word/2010/wordprocessingDrawing" xmlns:wp="http://schemas.openxmlformats.org/drawingml/2006/wordprocessingDrawing" xmlns:w10="urn:schemas-microsoft-com:office:word" xmlns:w="http://schemas.openxmlformats.org/wordprocessingml/2006/main" xmlns:w14="http://schemas.microsoft.com/office/word/2010/wordml" xmlns:wpg="http://schemas.microsoft.com/office/word/2010/wordprocessingGroup" xmlns:wpi="http://schemas.microsoft.com/office/word/2010/wordprocessingInk" xmlns:wne="http://schemas.microsoft.com/office/word/2006/wordml" xmlns:wps="http://schemas.microsoft.com/office/word/2010/wordprocessingShape" mc:Ignorable="w14 wp14">
-  <w:abstractNum w:abstractNumId="0">
+<w:numbering xmlns:wpc="http://schemas.microsoft.com/office/word/2010/wordprocessingCanvas" xmlns:cx="http://schemas.microsoft.com/office/drawing/2014/chartex" xmlns:cx1="http://schemas.microsoft.com/office/drawing/2015/9/8/chartex" xmlns:cx2="http://schemas.microsoft.com/office/drawing/2015/10/21/chartex" xmlns:cx3="http://schemas.microsoft.com/office/drawing/2016/5/9/chartex" xmlns:cx4="http://schemas.microsoft.com/office/drawing/2016/5/10/chartex" xmlns:cx5="http://schemas.microsoft.com/office/drawing/2016/5/11/chartex" xmlns:cx6="http://schemas.microsoft.com/office/drawing/2016/5/12/chartex" xmlns:cx7="http://schemas.microsoft.com/office/drawing/2016/5/13/chartex" xmlns:cx8="http://schemas.microsoft.com/office/drawing/2016/5/14/chartex" xmlns:mc="http://schemas.openxmlformats.org/markup-compatibility/2006" xmlns:aink="http://schemas.microsoft.com/office/drawing/2016/ink" xmlns:am3d="http://schemas.microsoft.com/office/drawing/2017/model3d" xmlns:o="urn:schemas-microsoft-com:office:office" xmlns:r="http://schemas.openxmlformats.org/officeDocument/2006/relationships" xmlns:m="http://schemas.openxmlformats.org/officeDocument/2006/math" xmlns:v="urn:schemas-microsoft-com:vml" xmlns:wp14="http://schemas.microsoft.com/office/word/2010/wordprocessingDrawing" xmlns:wp="http://schemas.openxmlformats.org/drawingml/2006/wordprocessingDrawing" xmlns:w10="urn:schemas-microsoft-com:office:word" xmlns:w="http://schemas.openxmlformats.org/wordprocessingml/2006/main" xmlns:w14="http://schemas.microsoft.com/office/word/2010/wordml" xmlns:w15="http://schemas.microsoft.com/office/word/2012/wordml" xmlns:w16cid="http://schemas.microsoft.com/office/word/2016/wordml/cid" xmlns:w16se="http://schemas.microsoft.com/office/word/2015/wordml/symex" xmlns:wpg="http://schemas.microsoft.com/office/word/2010/wordprocessingGroup" xmlns:wpi="http://schemas.microsoft.com/office/word/2010/wordprocessingInk" xmlns:wne="http://schemas.microsoft.com/office/word/2006/wordml" xmlns:wps="http://schemas.microsoft.com/office/word/2010/wordprocessingShape" mc:Ignorable="w14 w15 w16se w16cid wp14">
+  <w:abstractNum w:abstractNumId="0" w15:restartNumberingAfterBreak="0">
     <w:nsid w:val="FFFFFF7C"/>
     <w:multiLevelType w:val="singleLevel"/>
     <w:tmpl w:val="632855EE"/>
@@ -4305,7 +3869,7 @@
       </w:pPr>
     </w:lvl>
   </w:abstractNum>
-  <w:abstractNum w:abstractNumId="1">
+  <w:abstractNum w:abstractNumId="1" w15:restartNumberingAfterBreak="0">
     <w:nsid w:val="FFFFFF7D"/>
     <w:multiLevelType w:val="singleLevel"/>
     <w:tmpl w:val="8D0695DC"/>
@@ -4322,7 +3886,7 @@
       </w:pPr>
     </w:lvl>
   </w:abstractNum>
-  <w:abstractNum w:abstractNumId="2">
+  <w:abstractNum w:abstractNumId="2" w15:restartNumberingAfterBreak="0">
     <w:nsid w:val="FFFFFF7E"/>
     <w:multiLevelType w:val="singleLevel"/>
     <w:tmpl w:val="51164D90"/>
@@ -4339,7 +3903,7 @@
       </w:pPr>
     </w:lvl>
   </w:abstractNum>
-  <w:abstractNum w:abstractNumId="3">
+  <w:abstractNum w:abstractNumId="3" w15:restartNumberingAfterBreak="0">
     <w:nsid w:val="FFFFFF7F"/>
     <w:multiLevelType w:val="singleLevel"/>
     <w:tmpl w:val="0A3609D2"/>
@@ -4356,7 +3920,7 @@
       </w:pPr>
     </w:lvl>
   </w:abstractNum>
-  <w:abstractNum w:abstractNumId="4">
+  <w:abstractNum w:abstractNumId="4" w15:restartNumberingAfterBreak="0">
     <w:nsid w:val="FFFFFF80"/>
     <w:multiLevelType w:val="singleLevel"/>
     <w:tmpl w:val="4468CEC0"/>
@@ -4376,7 +3940,7 @@
       </w:rPr>
     </w:lvl>
   </w:abstractNum>
-  <w:abstractNum w:abstractNumId="5">
+  <w:abstractNum w:abstractNumId="5" w15:restartNumberingAfterBreak="0">
     <w:nsid w:val="FFFFFF81"/>
     <w:multiLevelType w:val="singleLevel"/>
     <w:tmpl w:val="45C4DFD4"/>
@@ -4396,7 +3960,7 @@
       </w:rPr>
     </w:lvl>
   </w:abstractNum>
-  <w:abstractNum w:abstractNumId="6">
+  <w:abstractNum w:abstractNumId="6" w15:restartNumberingAfterBreak="0">
     <w:nsid w:val="FFFFFF82"/>
     <w:multiLevelType w:val="singleLevel"/>
     <w:tmpl w:val="C332DE36"/>
@@ -4416,7 +3980,7 @@
       </w:rPr>
     </w:lvl>
   </w:abstractNum>
-  <w:abstractNum w:abstractNumId="7">
+  <w:abstractNum w:abstractNumId="7" w15:restartNumberingAfterBreak="0">
     <w:nsid w:val="FFFFFF83"/>
     <w:multiLevelType w:val="singleLevel"/>
     <w:tmpl w:val="25FA66CA"/>
@@ -4436,7 +4000,7 @@
       </w:rPr>
     </w:lvl>
   </w:abstractNum>
-  <w:abstractNum w:abstractNumId="8">
+  <w:abstractNum w:abstractNumId="8" w15:restartNumberingAfterBreak="0">
     <w:nsid w:val="FFFFFF88"/>
     <w:multiLevelType w:val="singleLevel"/>
     <w:tmpl w:val="CFA81BFA"/>
@@ -4453,7 +4017,7 @@
       </w:pPr>
     </w:lvl>
   </w:abstractNum>
-  <w:abstractNum w:abstractNumId="9">
+  <w:abstractNum w:abstractNumId="9" w15:restartNumberingAfterBreak="0">
     <w:nsid w:val="FFFFFF89"/>
     <w:multiLevelType w:val="singleLevel"/>
     <w:tmpl w:val="5D064CC8"/>
@@ -4473,7 +4037,7 @@
       </w:rPr>
     </w:lvl>
   </w:abstractNum>
-  <w:abstractNum w:abstractNumId="10">
+  <w:abstractNum w:abstractNumId="10" w15:restartNumberingAfterBreak="0">
     <w:nsid w:val="1B402F10"/>
     <w:multiLevelType w:val="hybridMultilevel"/>
     <w:tmpl w:val="368E7292"/>
@@ -4586,7 +4150,7 @@
       </w:rPr>
     </w:lvl>
   </w:abstractNum>
-  <w:abstractNum w:abstractNumId="11">
+  <w:abstractNum w:abstractNumId="11" w15:restartNumberingAfterBreak="0">
     <w:nsid w:val="250C6CE6"/>
     <w:multiLevelType w:val="hybridMultilevel"/>
     <w:tmpl w:val="061A5F3E"/>
@@ -4726,7 +4290,7 @@
       </w:rPr>
     </w:lvl>
   </w:abstractNum>
-  <w:abstractNum w:abstractNumId="12">
+  <w:abstractNum w:abstractNumId="12" w15:restartNumberingAfterBreak="0">
     <w:nsid w:val="279A79C4"/>
     <w:multiLevelType w:val="hybridMultilevel"/>
     <w:tmpl w:val="4C34E9B8"/>
@@ -4866,7 +4430,7 @@
       </w:rPr>
     </w:lvl>
   </w:abstractNum>
-  <w:abstractNum w:abstractNumId="13">
+  <w:abstractNum w:abstractNumId="13" w15:restartNumberingAfterBreak="0">
     <w:nsid w:val="2DBE1D44"/>
     <w:multiLevelType w:val="multilevel"/>
     <w:tmpl w:val="01CAE3CE"/>
@@ -5015,7 +4579,7 @@
       </w:rPr>
     </w:lvl>
   </w:abstractNum>
-  <w:abstractNum w:abstractNumId="14">
+  <w:abstractNum w:abstractNumId="14" w15:restartNumberingAfterBreak="0">
     <w:nsid w:val="38F37436"/>
     <w:multiLevelType w:val="hybridMultilevel"/>
     <w:tmpl w:val="144AE0DC"/>
@@ -5204,7 +4768,7 @@
 </file>
 
 <file path=word/styles.xml><?xml version="1.0" encoding="utf-8"?>
-<w:styles xmlns:mc="http://schemas.openxmlformats.org/markup-compatibility/2006" xmlns:r="http://schemas.openxmlformats.org/officeDocument/2006/relationships" xmlns:w="http://schemas.openxmlformats.org/wordprocessingml/2006/main" xmlns:w14="http://schemas.microsoft.com/office/word/2010/wordml" mc:Ignorable="w14">
+<w:styles xmlns:mc="http://schemas.openxmlformats.org/markup-compatibility/2006" xmlns:r="http://schemas.openxmlformats.org/officeDocument/2006/relationships" xmlns:w="http://schemas.openxmlformats.org/wordprocessingml/2006/main" xmlns:w14="http://schemas.microsoft.com/office/word/2010/wordml" xmlns:w15="http://schemas.microsoft.com/office/word/2012/wordml" xmlns:w16cid="http://schemas.microsoft.com/office/word/2016/wordml/cid" xmlns:w16se="http://schemas.microsoft.com/office/word/2015/wordml/symex" mc:Ignorable="w14 w15 w16se w16cid">
   <w:docDefaults>
     <w:rPrDefault>
       <w:rPr>
@@ -5214,32 +4778,151 @@
     </w:rPrDefault>
     <w:pPrDefault/>
   </w:docDefaults>
-  <w:latentStyles w:defLockedState="0" w:defUIPriority="0" w:defSemiHidden="0" w:defUnhideWhenUsed="0" w:defQFormat="0" w:count="267">
+  <w:latentStyles w:defLockedState="0" w:defUIPriority="0" w:defSemiHidden="0" w:defUnhideWhenUsed="0" w:defQFormat="0" w:count="376">
     <w:lsdException w:name="Normal" w:locked="1" w:qFormat="1"/>
     <w:lsdException w:name="heading 1" w:locked="1" w:qFormat="1"/>
     <w:lsdException w:name="heading 2" w:locked="1" w:semiHidden="1" w:unhideWhenUsed="1" w:qFormat="1"/>
-    <w:lsdException w:name="heading 3" w:locked="1" w:qFormat="1"/>
+    <w:lsdException w:name="heading 3" w:locked="1" w:semiHidden="1" w:unhideWhenUsed="1" w:qFormat="1"/>
     <w:lsdException w:name="heading 4" w:locked="1" w:semiHidden="1" w:unhideWhenUsed="1" w:qFormat="1"/>
     <w:lsdException w:name="heading 5" w:locked="1" w:semiHidden="1" w:unhideWhenUsed="1" w:qFormat="1"/>
     <w:lsdException w:name="heading 6" w:locked="1" w:semiHidden="1" w:unhideWhenUsed="1" w:qFormat="1"/>
     <w:lsdException w:name="heading 7" w:locked="1" w:semiHidden="1" w:unhideWhenUsed="1" w:qFormat="1"/>
     <w:lsdException w:name="heading 8" w:locked="1" w:semiHidden="1" w:unhideWhenUsed="1" w:qFormat="1"/>
     <w:lsdException w:name="heading 9" w:locked="1" w:semiHidden="1" w:unhideWhenUsed="1" w:qFormat="1"/>
-    <w:lsdException w:name="toc 1" w:locked="1"/>
-    <w:lsdException w:name="toc 2" w:locked="1"/>
-    <w:lsdException w:name="toc 3" w:locked="1"/>
-    <w:lsdException w:name="toc 4" w:locked="1"/>
-    <w:lsdException w:name="toc 5" w:locked="1"/>
-    <w:lsdException w:name="toc 6" w:locked="1"/>
-    <w:lsdException w:name="toc 7" w:locked="1"/>
-    <w:lsdException w:name="toc 8" w:locked="1"/>
-    <w:lsdException w:name="toc 9" w:locked="1"/>
+    <w:lsdException w:name="index 1" w:semiHidden="1" w:unhideWhenUsed="1"/>
+    <w:lsdException w:name="index 2" w:semiHidden="1" w:unhideWhenUsed="1"/>
+    <w:lsdException w:name="index 3" w:semiHidden="1" w:unhideWhenUsed="1"/>
+    <w:lsdException w:name="index 4" w:semiHidden="1" w:unhideWhenUsed="1"/>
+    <w:lsdException w:name="index 5" w:semiHidden="1" w:unhideWhenUsed="1"/>
+    <w:lsdException w:name="index 6" w:semiHidden="1" w:unhideWhenUsed="1"/>
+    <w:lsdException w:name="index 7" w:semiHidden="1" w:unhideWhenUsed="1"/>
+    <w:lsdException w:name="index 8" w:semiHidden="1" w:unhideWhenUsed="1"/>
+    <w:lsdException w:name="index 9" w:semiHidden="1" w:unhideWhenUsed="1"/>
+    <w:lsdException w:name="toc 1" w:locked="1" w:semiHidden="1" w:unhideWhenUsed="1"/>
+    <w:lsdException w:name="toc 2" w:locked="1" w:semiHidden="1" w:unhideWhenUsed="1"/>
+    <w:lsdException w:name="toc 3" w:locked="1" w:semiHidden="1" w:unhideWhenUsed="1"/>
+    <w:lsdException w:name="toc 4" w:locked="1" w:semiHidden="1" w:unhideWhenUsed="1"/>
+    <w:lsdException w:name="toc 5" w:locked="1" w:semiHidden="1" w:unhideWhenUsed="1"/>
+    <w:lsdException w:name="toc 6" w:locked="1" w:semiHidden="1" w:unhideWhenUsed="1"/>
+    <w:lsdException w:name="toc 7" w:locked="1" w:semiHidden="1" w:unhideWhenUsed="1"/>
+    <w:lsdException w:name="toc 8" w:locked="1" w:semiHidden="1" w:unhideWhenUsed="1"/>
+    <w:lsdException w:name="toc 9" w:locked="1" w:semiHidden="1" w:unhideWhenUsed="1"/>
+    <w:lsdException w:name="Normal Indent" w:semiHidden="1" w:unhideWhenUsed="1"/>
+    <w:lsdException w:name="footnote text" w:semiHidden="1" w:unhideWhenUsed="1"/>
+    <w:lsdException w:name="annotation text" w:semiHidden="1" w:unhideWhenUsed="1"/>
+    <w:lsdException w:name="header" w:semiHidden="1" w:unhideWhenUsed="1"/>
+    <w:lsdException w:name="footer" w:semiHidden="1" w:unhideWhenUsed="1"/>
+    <w:lsdException w:name="index heading" w:semiHidden="1" w:unhideWhenUsed="1"/>
     <w:lsdException w:name="caption" w:locked="1" w:semiHidden="1" w:unhideWhenUsed="1" w:qFormat="1"/>
+    <w:lsdException w:name="table of figures" w:semiHidden="1" w:unhideWhenUsed="1"/>
+    <w:lsdException w:name="envelope address" w:semiHidden="1" w:unhideWhenUsed="1"/>
+    <w:lsdException w:name="envelope return" w:semiHidden="1" w:unhideWhenUsed="1"/>
+    <w:lsdException w:name="footnote reference" w:semiHidden="1" w:unhideWhenUsed="1"/>
+    <w:lsdException w:name="annotation reference" w:semiHidden="1" w:unhideWhenUsed="1"/>
+    <w:lsdException w:name="line number" w:semiHidden="1" w:unhideWhenUsed="1"/>
+    <w:lsdException w:name="page number" w:semiHidden="1" w:unhideWhenUsed="1"/>
+    <w:lsdException w:name="endnote reference" w:semiHidden="1" w:unhideWhenUsed="1"/>
+    <w:lsdException w:name="endnote text" w:semiHidden="1" w:unhideWhenUsed="1"/>
+    <w:lsdException w:name="macro" w:semiHidden="1" w:unhideWhenUsed="1"/>
+    <w:lsdException w:name="toa heading" w:semiHidden="1" w:unhideWhenUsed="1"/>
+    <w:lsdException w:name="List Number" w:semiHidden="1" w:unhideWhenUsed="1"/>
+    <w:lsdException w:name="List 2" w:semiHidden="1" w:unhideWhenUsed="1"/>
+    <w:lsdException w:name="List 3" w:semiHidden="1" w:unhideWhenUsed="1"/>
+    <w:lsdException w:name="List 4" w:semiHidden="1" w:unhideWhenUsed="1"/>
+    <w:lsdException w:name="List 5" w:semiHidden="1" w:unhideWhenUsed="1"/>
+    <w:lsdException w:name="List Bullet 2" w:semiHidden="1" w:unhideWhenUsed="1"/>
+    <w:lsdException w:name="List Bullet 3" w:semiHidden="1" w:unhideWhenUsed="1"/>
+    <w:lsdException w:name="List Bullet 4" w:semiHidden="1" w:unhideWhenUsed="1"/>
+    <w:lsdException w:name="List Bullet 5" w:semiHidden="1" w:unhideWhenUsed="1"/>
+    <w:lsdException w:name="List Number 2" w:semiHidden="1" w:unhideWhenUsed="1"/>
+    <w:lsdException w:name="List Number 3" w:semiHidden="1" w:unhideWhenUsed="1"/>
+    <w:lsdException w:name="List Number 4" w:semiHidden="1" w:unhideWhenUsed="1"/>
+    <w:lsdException w:name="List Number 5" w:semiHidden="1" w:unhideWhenUsed="1"/>
     <w:lsdException w:name="Title" w:locked="1" w:qFormat="1"/>
-    <w:lsdException w:name="Default Paragraph Font" w:locked="1"/>
+    <w:lsdException w:name="Closing" w:semiHidden="1" w:unhideWhenUsed="1"/>
+    <w:lsdException w:name="Signature" w:semiHidden="1" w:unhideWhenUsed="1"/>
+    <w:lsdException w:name="Default Paragraph Font" w:locked="1" w:semiHidden="1" w:unhideWhenUsed="1"/>
+    <w:lsdException w:name="Body Text" w:semiHidden="1" w:unhideWhenUsed="1"/>
+    <w:lsdException w:name="Body Text Indent" w:semiHidden="1" w:unhideWhenUsed="1"/>
+    <w:lsdException w:name="List Continue" w:semiHidden="1" w:unhideWhenUsed="1"/>
+    <w:lsdException w:name="Message Header" w:semiHidden="1" w:unhideWhenUsed="1"/>
     <w:lsdException w:name="Subtitle" w:locked="1" w:qFormat="1"/>
+    <w:lsdException w:name="Salutation" w:semiHidden="1" w:unhideWhenUsed="1"/>
+    <w:lsdException w:name="Date" w:semiHidden="1" w:unhideWhenUsed="1"/>
+    <w:lsdException w:name="Body Text First Indent" w:semiHidden="1" w:unhideWhenUsed="1"/>
+    <w:lsdException w:name="Body Text First Indent 2" w:semiHidden="1" w:unhideWhenUsed="1"/>
+    <w:lsdException w:name="Note Heading" w:semiHidden="1" w:unhideWhenUsed="1"/>
+    <w:lsdException w:name="Body Text 2" w:semiHidden="1" w:unhideWhenUsed="1"/>
+    <w:lsdException w:name="Body Text 3" w:semiHidden="1" w:unhideWhenUsed="1"/>
+    <w:lsdException w:name="Body Text Indent 2" w:semiHidden="1" w:unhideWhenUsed="1"/>
+    <w:lsdException w:name="Body Text Indent 3" w:semiHidden="1" w:unhideWhenUsed="1"/>
+    <w:lsdException w:name="Block Text" w:semiHidden="1" w:unhideWhenUsed="1"/>
+    <w:lsdException w:name="Hyperlink" w:semiHidden="1" w:unhideWhenUsed="1"/>
+    <w:lsdException w:name="FollowedHyperlink" w:semiHidden="1" w:unhideWhenUsed="1"/>
     <w:lsdException w:name="Strong" w:locked="1" w:qFormat="1"/>
     <w:lsdException w:name="Emphasis" w:locked="1" w:qFormat="1"/>
+    <w:lsdException w:name="Document Map" w:semiHidden="1" w:unhideWhenUsed="1"/>
+    <w:lsdException w:name="Plain Text" w:semiHidden="1" w:unhideWhenUsed="1"/>
+    <w:lsdException w:name="E-mail Signature" w:semiHidden="1" w:unhideWhenUsed="1"/>
+    <w:lsdException w:name="HTML Top of Form" w:semiHidden="1" w:unhideWhenUsed="1"/>
+    <w:lsdException w:name="HTML Bottom of Form" w:semiHidden="1" w:unhideWhenUsed="1"/>
+    <w:lsdException w:name="Normal (Web)" w:semiHidden="1" w:unhideWhenUsed="1"/>
+    <w:lsdException w:name="HTML Acronym" w:semiHidden="1" w:unhideWhenUsed="1"/>
+    <w:lsdException w:name="HTML Address" w:semiHidden="1" w:unhideWhenUsed="1"/>
+    <w:lsdException w:name="HTML Cite" w:semiHidden="1" w:unhideWhenUsed="1"/>
+    <w:lsdException w:name="HTML Code" w:semiHidden="1" w:unhideWhenUsed="1"/>
+    <w:lsdException w:name="HTML Definition" w:semiHidden="1" w:unhideWhenUsed="1"/>
+    <w:lsdException w:name="HTML Keyboard" w:semiHidden="1" w:unhideWhenUsed="1"/>
+    <w:lsdException w:name="HTML Preformatted" w:semiHidden="1" w:unhideWhenUsed="1"/>
+    <w:lsdException w:name="HTML Sample" w:semiHidden="1" w:unhideWhenUsed="1"/>
+    <w:lsdException w:name="HTML Typewriter" w:semiHidden="1" w:unhideWhenUsed="1"/>
+    <w:lsdException w:name="HTML Variable" w:semiHidden="1" w:unhideWhenUsed="1"/>
+    <w:lsdException w:name="Normal Table" w:semiHidden="1" w:unhideWhenUsed="1"/>
+    <w:lsdException w:name="annotation subject" w:semiHidden="1" w:unhideWhenUsed="1"/>
+    <w:lsdException w:name="No List" w:semiHidden="1" w:unhideWhenUsed="1"/>
+    <w:lsdException w:name="Outline List 1" w:semiHidden="1" w:unhideWhenUsed="1"/>
+    <w:lsdException w:name="Outline List 2" w:semiHidden="1" w:unhideWhenUsed="1"/>
+    <w:lsdException w:name="Outline List 3" w:semiHidden="1" w:unhideWhenUsed="1"/>
+    <w:lsdException w:name="Table Simple 1" w:semiHidden="1" w:unhideWhenUsed="1"/>
+    <w:lsdException w:name="Table Simple 2" w:semiHidden="1" w:unhideWhenUsed="1"/>
+    <w:lsdException w:name="Table Simple 3" w:semiHidden="1" w:unhideWhenUsed="1"/>
+    <w:lsdException w:name="Table Classic 1" w:semiHidden="1" w:unhideWhenUsed="1"/>
+    <w:lsdException w:name="Table Classic 2" w:semiHidden="1" w:unhideWhenUsed="1"/>
+    <w:lsdException w:name="Table Classic 3" w:semiHidden="1" w:unhideWhenUsed="1"/>
+    <w:lsdException w:name="Table Classic 4" w:semiHidden="1" w:unhideWhenUsed="1"/>
+    <w:lsdException w:name="Table Colorful 1" w:semiHidden="1" w:unhideWhenUsed="1"/>
+    <w:lsdException w:name="Table Colorful 2" w:semiHidden="1" w:unhideWhenUsed="1"/>
+    <w:lsdException w:name="Table Colorful 3" w:semiHidden="1" w:unhideWhenUsed="1"/>
+    <w:lsdException w:name="Table Columns 1" w:semiHidden="1" w:unhideWhenUsed="1"/>
+    <w:lsdException w:name="Table Columns 2" w:semiHidden="1" w:unhideWhenUsed="1"/>
+    <w:lsdException w:name="Table Columns 3" w:semiHidden="1" w:unhideWhenUsed="1"/>
+    <w:lsdException w:name="Table Columns 4" w:semiHidden="1" w:unhideWhenUsed="1"/>
+    <w:lsdException w:name="Table Columns 5" w:semiHidden="1" w:unhideWhenUsed="1"/>
+    <w:lsdException w:name="Table Grid 1" w:semiHidden="1" w:unhideWhenUsed="1"/>
+    <w:lsdException w:name="Table Grid 2" w:semiHidden="1" w:unhideWhenUsed="1"/>
+    <w:lsdException w:name="Table Grid 3" w:semiHidden="1" w:unhideWhenUsed="1"/>
+    <w:lsdException w:name="Table Grid 4" w:semiHidden="1" w:unhideWhenUsed="1"/>
+    <w:lsdException w:name="Table Grid 5" w:semiHidden="1" w:unhideWhenUsed="1"/>
+    <w:lsdException w:name="Table Grid 6" w:semiHidden="1" w:unhideWhenUsed="1"/>
+    <w:lsdException w:name="Table Grid 7" w:semiHidden="1" w:unhideWhenUsed="1"/>
+    <w:lsdException w:name="Table Grid 8" w:semiHidden="1" w:unhideWhenUsed="1"/>
+    <w:lsdException w:name="Table List 1" w:semiHidden="1" w:unhideWhenUsed="1"/>
+    <w:lsdException w:name="Table List 2" w:semiHidden="1" w:unhideWhenUsed="1"/>
+    <w:lsdException w:name="Table List 3" w:semiHidden="1" w:unhideWhenUsed="1"/>
+    <w:lsdException w:name="Table List 4" w:semiHidden="1" w:unhideWhenUsed="1"/>
+    <w:lsdException w:name="Table List 5" w:semiHidden="1" w:unhideWhenUsed="1"/>
+    <w:lsdException w:name="Table List 6" w:semiHidden="1" w:unhideWhenUsed="1"/>
+    <w:lsdException w:name="Table List 7" w:semiHidden="1" w:unhideWhenUsed="1"/>
+    <w:lsdException w:name="Table List 8" w:semiHidden="1" w:unhideWhenUsed="1"/>
+    <w:lsdException w:name="Table 3D effects 1" w:semiHidden="1" w:unhideWhenUsed="1"/>
+    <w:lsdException w:name="Table 3D effects 2" w:semiHidden="1" w:unhideWhenUsed="1"/>
+    <w:lsdException w:name="Table 3D effects 3" w:semiHidden="1" w:unhideWhenUsed="1"/>
+    <w:lsdException w:name="Table Contemporary" w:semiHidden="1" w:unhideWhenUsed="1"/>
+    <w:lsdException w:name="Table Elegant" w:semiHidden="1" w:unhideWhenUsed="1"/>
+    <w:lsdException w:name="Table Professional" w:semiHidden="1" w:unhideWhenUsed="1"/>
+    <w:lsdException w:name="Table Subtle 1" w:semiHidden="1" w:unhideWhenUsed="1"/>
+    <w:lsdException w:name="Table Subtle 2" w:semiHidden="1" w:unhideWhenUsed="1"/>
+    <w:lsdException w:name="Table Web 1" w:semiHidden="1" w:unhideWhenUsed="1"/>
     <w:lsdException w:name="Table Grid" w:locked="1"/>
     <w:lsdException w:name="Placeholder Text" w:semiHidden="1" w:uiPriority="99"/>
     <w:lsdException w:name="No Spacing" w:uiPriority="1" w:qFormat="1"/>
@@ -5352,6 +5035,115 @@
     <w:lsdException w:name="Book Title" w:uiPriority="33" w:qFormat="1"/>
     <w:lsdException w:name="Bibliography" w:semiHidden="1" w:uiPriority="37" w:unhideWhenUsed="1"/>
     <w:lsdException w:name="TOC Heading" w:semiHidden="1" w:uiPriority="39" w:unhideWhenUsed="1" w:qFormat="1"/>
+    <w:lsdException w:name="Plain Table 1" w:uiPriority="41"/>
+    <w:lsdException w:name="Plain Table 2" w:uiPriority="42"/>
+    <w:lsdException w:name="Plain Table 3" w:uiPriority="43"/>
+    <w:lsdException w:name="Plain Table 4" w:uiPriority="44"/>
+    <w:lsdException w:name="Plain Table 5" w:uiPriority="45"/>
+    <w:lsdException w:name="Grid Table Light" w:uiPriority="40"/>
+    <w:lsdException w:name="Grid Table 1 Light" w:uiPriority="46"/>
+    <w:lsdException w:name="Grid Table 2" w:uiPriority="47"/>
+    <w:lsdException w:name="Grid Table 3" w:uiPriority="48"/>
+    <w:lsdException w:name="Grid Table 4" w:uiPriority="49"/>
+    <w:lsdException w:name="Grid Table 5 Dark" w:uiPriority="50"/>
+    <w:lsdException w:name="Grid Table 6 Colorful" w:uiPriority="51"/>
+    <w:lsdException w:name="Grid Table 7 Colorful" w:uiPriority="52"/>
+    <w:lsdException w:name="Grid Table 1 Light Accent 1" w:uiPriority="46"/>
+    <w:lsdException w:name="Grid Table 2 Accent 1" w:uiPriority="47"/>
+    <w:lsdException w:name="Grid Table 3 Accent 1" w:uiPriority="48"/>
+    <w:lsdException w:name="Grid Table 4 Accent 1" w:uiPriority="49"/>
+    <w:lsdException w:name="Grid Table 5 Dark Accent 1" w:uiPriority="50"/>
+    <w:lsdException w:name="Grid Table 6 Colorful Accent 1" w:uiPriority="51"/>
+    <w:lsdException w:name="Grid Table 7 Colorful Accent 1" w:uiPriority="52"/>
+    <w:lsdException w:name="Grid Table 1 Light Accent 2" w:uiPriority="46"/>
+    <w:lsdException w:name="Grid Table 2 Accent 2" w:uiPriority="47"/>
+    <w:lsdException w:name="Grid Table 3 Accent 2" w:uiPriority="48"/>
+    <w:lsdException w:name="Grid Table 4 Accent 2" w:uiPriority="49"/>
+    <w:lsdException w:name="Grid Table 5 Dark Accent 2" w:uiPriority="50"/>
+    <w:lsdException w:name="Grid Table 6 Colorful Accent 2" w:uiPriority="51"/>
+    <w:lsdException w:name="Grid Table 7 Colorful Accent 2" w:uiPriority="52"/>
+    <w:lsdException w:name="Grid Table 1 Light Accent 3" w:uiPriority="46"/>
+    <w:lsdException w:name="Grid Table 2 Accent 3" w:uiPriority="47"/>
+    <w:lsdException w:name="Grid Table 3 Accent 3" w:uiPriority="48"/>
+    <w:lsdException w:name="Grid Table 4 Accent 3" w:uiPriority="49"/>
+    <w:lsdException w:name="Grid Table 5 Dark Accent 3" w:uiPriority="50"/>
+    <w:lsdException w:name="Grid Table 6 Colorful Accent 3" w:uiPriority="51"/>
+    <w:lsdException w:name="Grid Table 7 Colorful Accent 3" w:uiPriority="52"/>
+    <w:lsdException w:name="Grid Table 1 Light Accent 4" w:uiPriority="46"/>
+    <w:lsdException w:name="Grid Table 2 Accent 4" w:uiPriority="47"/>
+    <w:lsdException w:name="Grid Table 3 Accent 4" w:uiPriority="48"/>
+    <w:lsdException w:name="Grid Table 4 Accent 4" w:uiPriority="49"/>
+    <w:lsdException w:name="Grid Table 5 Dark Accent 4" w:uiPriority="50"/>
+    <w:lsdException w:name="Grid Table 6 Colorful Accent 4" w:uiPriority="51"/>
+    <w:lsdException w:name="Grid Table 7 Colorful Accent 4" w:uiPriority="52"/>
+    <w:lsdException w:name="Grid Table 1 Light Accent 5" w:uiPriority="46"/>
+    <w:lsdException w:name="Grid Table 2 Accent 5" w:uiPriority="47"/>
+    <w:lsdException w:name="Grid Table 3 Accent 5" w:uiPriority="48"/>
+    <w:lsdException w:name="Grid Table 4 Accent 5" w:uiPriority="49"/>
+    <w:lsdException w:name="Grid Table 5 Dark Accent 5" w:uiPriority="50"/>
+    <w:lsdException w:name="Grid Table 6 Colorful Accent 5" w:uiPriority="51"/>
+    <w:lsdException w:name="Grid Table 7 Colorful Accent 5" w:uiPriority="52"/>
+    <w:lsdException w:name="Grid Table 1 Light Accent 6" w:uiPriority="46"/>
+    <w:lsdException w:name="Grid Table 2 Accent 6" w:uiPriority="47"/>
+    <w:lsdException w:name="Grid Table 3 Accent 6" w:uiPriority="48"/>
+    <w:lsdException w:name="Grid Table 4 Accent 6" w:uiPriority="49"/>
+    <w:lsdException w:name="Grid Table 5 Dark Accent 6" w:uiPriority="50"/>
+    <w:lsdException w:name="Grid Table 6 Colorful Accent 6" w:uiPriority="51"/>
+    <w:lsdException w:name="Grid Table 7 Colorful Accent 6" w:uiPriority="52"/>
+    <w:lsdException w:name="List Table 1 Light" w:uiPriority="46"/>
+    <w:lsdException w:name="List Table 2" w:uiPriority="47"/>
+    <w:lsdException w:name="List Table 3" w:uiPriority="48"/>
+    <w:lsdException w:name="List Table 4" w:uiPriority="49"/>
+    <w:lsdException w:name="List Table 5 Dark" w:uiPriority="50"/>
+    <w:lsdException w:name="List Table 6 Colorful" w:uiPriority="51"/>
+    <w:lsdException w:name="List Table 7 Colorful" w:uiPriority="52"/>
+    <w:lsdException w:name="List Table 1 Light Accent 1" w:uiPriority="46"/>
+    <w:lsdException w:name="List Table 2 Accent 1" w:uiPriority="47"/>
+    <w:lsdException w:name="List Table 3 Accent 1" w:uiPriority="48"/>
+    <w:lsdException w:name="List Table 4 Accent 1" w:uiPriority="49"/>
+    <w:lsdException w:name="List Table 5 Dark Accent 1" w:uiPriority="50"/>
+    <w:lsdException w:name="List Table 6 Colorful Accent 1" w:uiPriority="51"/>
+    <w:lsdException w:name="List Table 7 Colorful Accent 1" w:uiPriority="52"/>
+    <w:lsdException w:name="List Table 1 Light Accent 2" w:uiPriority="46"/>
+    <w:lsdException w:name="List Table 2 Accent 2" w:uiPriority="47"/>
+    <w:lsdException w:name="List Table 3 Accent 2" w:uiPriority="48"/>
+    <w:lsdException w:name="List Table 4 Accent 2" w:uiPriority="49"/>
+    <w:lsdException w:name="List Table 5 Dark Accent 2" w:uiPriority="50"/>
+    <w:lsdException w:name="List Table 6 Colorful Accent 2" w:uiPriority="51"/>
+    <w:lsdException w:name="List Table 7 Colorful Accent 2" w:uiPriority="52"/>
+    <w:lsdException w:name="List Table 1 Light Accent 3" w:uiPriority="46"/>
+    <w:lsdException w:name="List Table 2 Accent 3" w:uiPriority="47"/>
+    <w:lsdException w:name="List Table 3 Accent 3" w:uiPriority="48"/>
+    <w:lsdException w:name="List Table 4 Accent 3" w:uiPriority="49"/>
+    <w:lsdException w:name="List Table 5 Dark Accent 3" w:uiPriority="50"/>
+    <w:lsdException w:name="List Table 6 Colorful Accent 3" w:uiPriority="51"/>
+    <w:lsdException w:name="List Table 7 Colorful Accent 3" w:uiPriority="52"/>
+    <w:lsdException w:name="List Table 1 Light Accent 4" w:uiPriority="46"/>
+    <w:lsdException w:name="List Table 2 Accent 4" w:uiPriority="47"/>
+    <w:lsdException w:name="List Table 3 Accent 4" w:uiPriority="48"/>
+    <w:lsdException w:name="List Table 4 Accent 4" w:uiPriority="49"/>
+    <w:lsdException w:name="List Table 5 Dark Accent 4" w:uiPriority="50"/>
+    <w:lsdException w:name="List Table 6 Colorful Accent 4" w:uiPriority="51"/>
+    <w:lsdException w:name="List Table 7 Colorful Accent 4" w:uiPriority="52"/>
+    <w:lsdException w:name="List Table 1 Light Accent 5" w:uiPriority="46"/>
+    <w:lsdException w:name="List Table 2 Accent 5" w:uiPriority="47"/>
+    <w:lsdException w:name="List Table 3 Accent 5" w:uiPriority="48"/>
+    <w:lsdException w:name="List Table 4 Accent 5" w:uiPriority="49"/>
+    <w:lsdException w:name="List Table 5 Dark Accent 5" w:uiPriority="50"/>
+    <w:lsdException w:name="List Table 6 Colorful Accent 5" w:uiPriority="51"/>
+    <w:lsdException w:name="List Table 7 Colorful Accent 5" w:uiPriority="52"/>
+    <w:lsdException w:name="List Table 1 Light Accent 6" w:uiPriority="46"/>
+    <w:lsdException w:name="List Table 2 Accent 6" w:uiPriority="47"/>
+    <w:lsdException w:name="List Table 3 Accent 6" w:uiPriority="48"/>
+    <w:lsdException w:name="List Table 4 Accent 6" w:uiPriority="49"/>
+    <w:lsdException w:name="List Table 5 Dark Accent 6" w:uiPriority="50"/>
+    <w:lsdException w:name="List Table 6 Colorful Accent 6" w:uiPriority="51"/>
+    <w:lsdException w:name="List Table 7 Colorful Accent 6" w:uiPriority="52"/>
+    <w:lsdException w:name="Mention" w:semiHidden="1" w:uiPriority="99" w:unhideWhenUsed="1"/>
+    <w:lsdException w:name="Smart Hyperlink" w:semiHidden="1" w:uiPriority="99" w:unhideWhenUsed="1"/>
+    <w:lsdException w:name="Hashtag" w:semiHidden="1" w:uiPriority="99" w:unhideWhenUsed="1"/>
+    <w:lsdException w:name="Unresolved Mention" w:semiHidden="1" w:uiPriority="99" w:unhideWhenUsed="1"/>
+    <w:lsdException w:name="Smart Link" w:semiHidden="1" w:uiPriority="99" w:unhideWhenUsed="1"/>
   </w:latentStyles>
   <w:style w:type="paragraph" w:default="1" w:styleId="Normal">
     <w:name w:val="Normal"/>
@@ -5410,11 +5202,15 @@
   </w:style>
   <w:style w:type="character" w:default="1" w:styleId="DefaultParagraphFont">
     <w:name w:val="Default Paragraph Font"/>
+    <w:uiPriority w:val="1"/>
     <w:semiHidden/>
+    <w:unhideWhenUsed/>
   </w:style>
   <w:style w:type="table" w:default="1" w:styleId="TableNormal">
     <w:name w:val="Normal Table"/>
+    <w:uiPriority w:val="99"/>
     <w:semiHidden/>
+    <w:unhideWhenUsed/>
     <w:tblPr>
       <w:tblInd w:w="0" w:type="dxa"/>
       <w:tblCellMar>
@@ -5427,292 +5223,9 @@
   </w:style>
   <w:style w:type="numbering" w:default="1" w:styleId="NoList">
     <w:name w:val="No List"/>
+    <w:uiPriority w:val="99"/>
     <w:semiHidden/>
-  </w:style>
-  <w:style w:type="paragraph" w:styleId="NormalWeb">
-    <w:name w:val="Normal (Web)"/>
-    <w:basedOn w:val="Normal"/>
-    <w:rsid w:val="00E02045"/>
-    <w:pPr>
-      <w:spacing w:before="100" w:beforeAutospacing="1" w:after="100" w:afterAutospacing="1" w:line="240" w:lineRule="auto"/>
-    </w:pPr>
-    <w:rPr>
-      <w:rFonts w:ascii="Times New Roman" w:eastAsia="SimSun" w:hAnsi="Times New Roman"/>
-      <w:szCs w:val="24"/>
-      <w:lang w:eastAsia="zh-CN"/>
-    </w:rPr>
-  </w:style>
-  <w:style w:type="character" w:styleId="Emphasis">
-    <w:name w:val="Emphasis"/>
-    <w:qFormat/>
-    <w:locked/>
-    <w:rsid w:val="00E02045"/>
-    <w:rPr>
-      <w:i/>
-      <w:iCs/>
-    </w:rPr>
-  </w:style>
-  <w:style w:type="character" w:styleId="Hyperlink">
-    <w:name w:val="Hyperlink"/>
-    <w:rsid w:val="00E02045"/>
-    <w:rPr>
-      <w:color w:val="0000FF"/>
-      <w:u w:val="single"/>
-    </w:rPr>
-  </w:style>
-  <w:style w:type="paragraph" w:styleId="BodyText">
-    <w:name w:val="Body Text"/>
-    <w:basedOn w:val="Normal"/>
-    <w:link w:val="BodyTextChar"/>
-    <w:rsid w:val="00FF0569"/>
-    <w:pPr>
-      <w:spacing w:after="0" w:line="240" w:lineRule="auto"/>
-      <w:jc w:val="both"/>
-    </w:pPr>
-    <w:rPr>
-      <w:rFonts w:ascii="Times New Roman" w:hAnsi="Times New Roman"/>
-      <w:szCs w:val="24"/>
-    </w:rPr>
-  </w:style>
-  <w:style w:type="character" w:customStyle="1" w:styleId="BodyTextChar">
-    <w:name w:val="Body Text Char"/>
-    <w:link w:val="BodyText"/>
-    <w:rsid w:val="00FF0569"/>
-    <w:rPr>
-      <w:rFonts w:ascii="Times New Roman" w:eastAsia="Times New Roman" w:hAnsi="Times New Roman"/>
-      <w:sz w:val="24"/>
-      <w:szCs w:val="24"/>
-      <w:lang w:val="en-GB" w:eastAsia="en-US"/>
-    </w:rPr>
-  </w:style>
-</w:styles>
-</file>
-
-<file path=word/stylesWithEffects.xml><?xml version="1.0" encoding="utf-8"?>
-<w:styles xmlns:wpc="http://schemas.microsoft.com/office/word/2010/wordprocessingCanvas" xmlns:mc="http://schemas.openxmlformats.org/markup-compatibility/2006" xmlns:o="urn:schemas-microsoft-com:office:office" xmlns:r="http://schemas.openxmlformats.org/officeDocument/2006/relationships" xmlns:m="http://schemas.openxmlformats.org/officeDocument/2006/math" xmlns:v="urn:schemas-microsoft-com:vml" xmlns:wp14="http://schemas.microsoft.com/office/word/2010/wordprocessingDrawing" xmlns:wp="http://schemas.openxmlformats.org/drawingml/2006/wordprocessingDrawing" xmlns:w10="urn:schemas-microsoft-com:office:word" xmlns:w="http://schemas.openxmlformats.org/wordprocessingml/2006/main" xmlns:w14="http://schemas.microsoft.com/office/word/2010/wordml" xmlns:wpg="http://schemas.microsoft.com/office/word/2010/wordprocessingGroup" xmlns:wpi="http://schemas.microsoft.com/office/word/2010/wordprocessingInk" xmlns:wne="http://schemas.microsoft.com/office/word/2006/wordml" xmlns:wps="http://schemas.microsoft.com/office/word/2010/wordprocessingShape" mc:Ignorable="w14 wp14">
-  <w:docDefaults>
-    <w:rPrDefault>
-      <w:rPr>
-        <w:rFonts w:ascii="Calibri" w:eastAsia="Calibri" w:hAnsi="Calibri" w:cs="Times New Roman"/>
-        <w:lang w:val="en-IE" w:eastAsia="en-IE" w:bidi="ar-SA"/>
-      </w:rPr>
-    </w:rPrDefault>
-    <w:pPrDefault/>
-  </w:docDefaults>
-  <w:latentStyles w:defLockedState="0" w:defUIPriority="0" w:defSemiHidden="0" w:defUnhideWhenUsed="0" w:defQFormat="0" w:count="267">
-    <w:lsdException w:name="Normal" w:locked="1" w:qFormat="1"/>
-    <w:lsdException w:name="heading 1" w:locked="1" w:qFormat="1"/>
-    <w:lsdException w:name="heading 2" w:locked="1" w:semiHidden="1" w:unhideWhenUsed="1" w:qFormat="1"/>
-    <w:lsdException w:name="heading 3" w:locked="1" w:qFormat="1"/>
-    <w:lsdException w:name="heading 4" w:locked="1" w:semiHidden="1" w:unhideWhenUsed="1" w:qFormat="1"/>
-    <w:lsdException w:name="heading 5" w:locked="1" w:semiHidden="1" w:unhideWhenUsed="1" w:qFormat="1"/>
-    <w:lsdException w:name="heading 6" w:locked="1" w:semiHidden="1" w:unhideWhenUsed="1" w:qFormat="1"/>
-    <w:lsdException w:name="heading 7" w:locked="1" w:semiHidden="1" w:unhideWhenUsed="1" w:qFormat="1"/>
-    <w:lsdException w:name="heading 8" w:locked="1" w:semiHidden="1" w:unhideWhenUsed="1" w:qFormat="1"/>
-    <w:lsdException w:name="heading 9" w:locked="1" w:semiHidden="1" w:unhideWhenUsed="1" w:qFormat="1"/>
-    <w:lsdException w:name="toc 1" w:locked="1"/>
-    <w:lsdException w:name="toc 2" w:locked="1"/>
-    <w:lsdException w:name="toc 3" w:locked="1"/>
-    <w:lsdException w:name="toc 4" w:locked="1"/>
-    <w:lsdException w:name="toc 5" w:locked="1"/>
-    <w:lsdException w:name="toc 6" w:locked="1"/>
-    <w:lsdException w:name="toc 7" w:locked="1"/>
-    <w:lsdException w:name="toc 8" w:locked="1"/>
-    <w:lsdException w:name="toc 9" w:locked="1"/>
-    <w:lsdException w:name="caption" w:locked="1" w:semiHidden="1" w:unhideWhenUsed="1" w:qFormat="1"/>
-    <w:lsdException w:name="Title" w:locked="1" w:qFormat="1"/>
-    <w:lsdException w:name="Default Paragraph Font" w:locked="1"/>
-    <w:lsdException w:name="Subtitle" w:locked="1" w:qFormat="1"/>
-    <w:lsdException w:name="Strong" w:locked="1" w:qFormat="1"/>
-    <w:lsdException w:name="Emphasis" w:locked="1" w:qFormat="1"/>
-    <w:lsdException w:name="Table Grid" w:locked="1"/>
-    <w:lsdException w:name="Placeholder Text" w:semiHidden="1" w:uiPriority="99"/>
-    <w:lsdException w:name="No Spacing" w:uiPriority="1" w:qFormat="1"/>
-    <w:lsdException w:name="Light Shading" w:uiPriority="60"/>
-    <w:lsdException w:name="Light List" w:uiPriority="61"/>
-    <w:lsdException w:name="Light Grid" w:uiPriority="62"/>
-    <w:lsdException w:name="Medium Shading 1" w:uiPriority="63"/>
-    <w:lsdException w:name="Medium Shading 2" w:uiPriority="64"/>
-    <w:lsdException w:name="Medium List 1" w:uiPriority="65"/>
-    <w:lsdException w:name="Medium List 2" w:uiPriority="66"/>
-    <w:lsdException w:name="Medium Grid 1" w:uiPriority="67"/>
-    <w:lsdException w:name="Medium Grid 2" w:uiPriority="68"/>
-    <w:lsdException w:name="Medium Grid 3" w:uiPriority="69"/>
-    <w:lsdException w:name="Dark List" w:uiPriority="70"/>
-    <w:lsdException w:name="Colorful Shading" w:uiPriority="71"/>
-    <w:lsdException w:name="Colorful List" w:uiPriority="72"/>
-    <w:lsdException w:name="Colorful Grid" w:uiPriority="73"/>
-    <w:lsdException w:name="Light Shading Accent 1" w:uiPriority="60"/>
-    <w:lsdException w:name="Light List Accent 1" w:uiPriority="61"/>
-    <w:lsdException w:name="Light Grid Accent 1" w:uiPriority="62"/>
-    <w:lsdException w:name="Medium Shading 1 Accent 1" w:uiPriority="63"/>
-    <w:lsdException w:name="Medium Shading 2 Accent 1" w:uiPriority="64"/>
-    <w:lsdException w:name="Medium List 1 Accent 1" w:uiPriority="65"/>
-    <w:lsdException w:name="Revision" w:semiHidden="1" w:uiPriority="99"/>
-    <w:lsdException w:name="List Paragraph" w:uiPriority="34" w:qFormat="1"/>
-    <w:lsdException w:name="Quote" w:uiPriority="29" w:qFormat="1"/>
-    <w:lsdException w:name="Intense Quote" w:uiPriority="30" w:qFormat="1"/>
-    <w:lsdException w:name="Medium List 2 Accent 1" w:uiPriority="66"/>
-    <w:lsdException w:name="Medium Grid 1 Accent 1" w:uiPriority="67"/>
-    <w:lsdException w:name="Medium Grid 2 Accent 1" w:uiPriority="68"/>
-    <w:lsdException w:name="Medium Grid 3 Accent 1" w:uiPriority="69"/>
-    <w:lsdException w:name="Dark List Accent 1" w:uiPriority="70"/>
-    <w:lsdException w:name="Colorful Shading Accent 1" w:uiPriority="71"/>
-    <w:lsdException w:name="Colorful List Accent 1" w:uiPriority="72"/>
-    <w:lsdException w:name="Colorful Grid Accent 1" w:uiPriority="73"/>
-    <w:lsdException w:name="Light Shading Accent 2" w:uiPriority="60"/>
-    <w:lsdException w:name="Light List Accent 2" w:uiPriority="61"/>
-    <w:lsdException w:name="Light Grid Accent 2" w:uiPriority="62"/>
-    <w:lsdException w:name="Medium Shading 1 Accent 2" w:uiPriority="63"/>
-    <w:lsdException w:name="Medium Shading 2 Accent 2" w:uiPriority="64"/>
-    <w:lsdException w:name="Medium List 1 Accent 2" w:uiPriority="65"/>
-    <w:lsdException w:name="Medium List 2 Accent 2" w:uiPriority="66"/>
-    <w:lsdException w:name="Medium Grid 1 Accent 2" w:uiPriority="67"/>
-    <w:lsdException w:name="Medium Grid 2 Accent 2" w:uiPriority="68"/>
-    <w:lsdException w:name="Medium Grid 3 Accent 2" w:uiPriority="69"/>
-    <w:lsdException w:name="Dark List Accent 2" w:uiPriority="70"/>
-    <w:lsdException w:name="Colorful Shading Accent 2" w:uiPriority="71"/>
-    <w:lsdException w:name="Colorful List Accent 2" w:uiPriority="72"/>
-    <w:lsdException w:name="Colorful Grid Accent 2" w:uiPriority="73"/>
-    <w:lsdException w:name="Light Shading Accent 3" w:uiPriority="60"/>
-    <w:lsdException w:name="Light List Accent 3" w:uiPriority="61"/>
-    <w:lsdException w:name="Light Grid Accent 3" w:uiPriority="62"/>
-    <w:lsdException w:name="Medium Shading 1 Accent 3" w:uiPriority="63"/>
-    <w:lsdException w:name="Medium Shading 2 Accent 3" w:uiPriority="64"/>
-    <w:lsdException w:name="Medium List 1 Accent 3" w:uiPriority="65"/>
-    <w:lsdException w:name="Medium List 2 Accent 3" w:uiPriority="66"/>
-    <w:lsdException w:name="Medium Grid 1 Accent 3" w:uiPriority="67"/>
-    <w:lsdException w:name="Medium Grid 2 Accent 3" w:uiPriority="68"/>
-    <w:lsdException w:name="Medium Grid 3 Accent 3" w:uiPriority="69"/>
-    <w:lsdException w:name="Dark List Accent 3" w:uiPriority="70"/>
-    <w:lsdException w:name="Colorful Shading Accent 3" w:uiPriority="71"/>
-    <w:lsdException w:name="Colorful List Accent 3" w:uiPriority="72"/>
-    <w:lsdException w:name="Colorful Grid Accent 3" w:uiPriority="73"/>
-    <w:lsdException w:name="Light Shading Accent 4" w:uiPriority="60"/>
-    <w:lsdException w:name="Light List Accent 4" w:uiPriority="61"/>
-    <w:lsdException w:name="Light Grid Accent 4" w:uiPriority="62"/>
-    <w:lsdException w:name="Medium Shading 1 Accent 4" w:uiPriority="63"/>
-    <w:lsdException w:name="Medium Shading 2 Accent 4" w:uiPriority="64"/>
-    <w:lsdException w:name="Medium List 1 Accent 4" w:uiPriority="65"/>
-    <w:lsdException w:name="Medium List 2 Accent 4" w:uiPriority="66"/>
-    <w:lsdException w:name="Medium Grid 1 Accent 4" w:uiPriority="67"/>
-    <w:lsdException w:name="Medium Grid 2 Accent 4" w:uiPriority="68"/>
-    <w:lsdException w:name="Medium Grid 3 Accent 4" w:uiPriority="69"/>
-    <w:lsdException w:name="Dark List Accent 4" w:uiPriority="70"/>
-    <w:lsdException w:name="Colorful Shading Accent 4" w:uiPriority="71"/>
-    <w:lsdException w:name="Colorful List Accent 4" w:uiPriority="72"/>
-    <w:lsdException w:name="Colorful Grid Accent 4" w:uiPriority="73"/>
-    <w:lsdException w:name="Light Shading Accent 5" w:uiPriority="60"/>
-    <w:lsdException w:name="Light List Accent 5" w:uiPriority="61"/>
-    <w:lsdException w:name="Light Grid Accent 5" w:uiPriority="62"/>
-    <w:lsdException w:name="Medium Shading 1 Accent 5" w:uiPriority="63"/>
-    <w:lsdException w:name="Medium Shading 2 Accent 5" w:uiPriority="64"/>
-    <w:lsdException w:name="Medium List 1 Accent 5" w:uiPriority="65"/>
-    <w:lsdException w:name="Medium List 2 Accent 5" w:uiPriority="66"/>
-    <w:lsdException w:name="Medium Grid 1 Accent 5" w:uiPriority="67"/>
-    <w:lsdException w:name="Medium Grid 2 Accent 5" w:uiPriority="68"/>
-    <w:lsdException w:name="Medium Grid 3 Accent 5" w:uiPriority="69"/>
-    <w:lsdException w:name="Dark List Accent 5" w:uiPriority="70"/>
-    <w:lsdException w:name="Colorful Shading Accent 5" w:uiPriority="71"/>
-    <w:lsdException w:name="Colorful List Accent 5" w:uiPriority="72"/>
-    <w:lsdException w:name="Colorful Grid Accent 5" w:uiPriority="73"/>
-    <w:lsdException w:name="Light Shading Accent 6" w:uiPriority="60"/>
-    <w:lsdException w:name="Light List Accent 6" w:uiPriority="61"/>
-    <w:lsdException w:name="Light Grid Accent 6" w:uiPriority="62"/>
-    <w:lsdException w:name="Medium Shading 1 Accent 6" w:uiPriority="63"/>
-    <w:lsdException w:name="Medium Shading 2 Accent 6" w:uiPriority="64"/>
-    <w:lsdException w:name="Medium List 1 Accent 6" w:uiPriority="65"/>
-    <w:lsdException w:name="Medium List 2 Accent 6" w:uiPriority="66"/>
-    <w:lsdException w:name="Medium Grid 1 Accent 6" w:uiPriority="67"/>
-    <w:lsdException w:name="Medium Grid 2 Accent 6" w:uiPriority="68"/>
-    <w:lsdException w:name="Medium Grid 3 Accent 6" w:uiPriority="69"/>
-    <w:lsdException w:name="Dark List Accent 6" w:uiPriority="70"/>
-    <w:lsdException w:name="Colorful Shading Accent 6" w:uiPriority="71"/>
-    <w:lsdException w:name="Colorful List Accent 6" w:uiPriority="72"/>
-    <w:lsdException w:name="Colorful Grid Accent 6" w:uiPriority="73"/>
-    <w:lsdException w:name="Subtle Emphasis" w:uiPriority="19" w:qFormat="1"/>
-    <w:lsdException w:name="Intense Emphasis" w:uiPriority="21" w:qFormat="1"/>
-    <w:lsdException w:name="Subtle Reference" w:uiPriority="31" w:qFormat="1"/>
-    <w:lsdException w:name="Intense Reference" w:uiPriority="32" w:qFormat="1"/>
-    <w:lsdException w:name="Book Title" w:uiPriority="33" w:qFormat="1"/>
-    <w:lsdException w:name="Bibliography" w:semiHidden="1" w:uiPriority="37" w:unhideWhenUsed="1"/>
-    <w:lsdException w:name="TOC Heading" w:semiHidden="1" w:uiPriority="39" w:unhideWhenUsed="1" w:qFormat="1"/>
-  </w:latentStyles>
-  <w:style w:type="paragraph" w:default="1" w:styleId="Normal">
-    <w:name w:val="Normal"/>
-    <w:qFormat/>
-    <w:rsid w:val="004830C8"/>
-    <w:pPr>
-      <w:spacing w:after="200" w:line="276" w:lineRule="auto"/>
-    </w:pPr>
-    <w:rPr>
-      <w:rFonts w:ascii="Arial" w:eastAsia="Times New Roman" w:hAnsi="Arial"/>
-      <w:sz w:val="24"/>
-      <w:szCs w:val="22"/>
-      <w:lang w:val="en-GB" w:eastAsia="en-US"/>
-    </w:rPr>
-  </w:style>
-  <w:style w:type="paragraph" w:styleId="Heading1">
-    <w:name w:val="heading 1"/>
-    <w:basedOn w:val="Normal"/>
-    <w:next w:val="Normal"/>
-    <w:qFormat/>
-    <w:locked/>
-    <w:rsid w:val="000035FE"/>
-    <w:pPr>
-      <w:keepNext/>
-      <w:spacing w:before="240" w:after="60"/>
-      <w:outlineLvl w:val="0"/>
-    </w:pPr>
-    <w:rPr>
-      <w:rFonts w:cs="Arial"/>
-      <w:b/>
-      <w:bCs/>
-      <w:kern w:val="32"/>
-      <w:sz w:val="32"/>
-      <w:szCs w:val="32"/>
-    </w:rPr>
-  </w:style>
-  <w:style w:type="paragraph" w:styleId="Heading3">
-    <w:name w:val="heading 3"/>
-    <w:basedOn w:val="Normal"/>
-    <w:next w:val="Normal"/>
-    <w:qFormat/>
-    <w:locked/>
-    <w:rsid w:val="000035FE"/>
-    <w:pPr>
-      <w:keepNext/>
-      <w:spacing w:before="240" w:after="60"/>
-      <w:outlineLvl w:val="2"/>
-    </w:pPr>
-    <w:rPr>
-      <w:rFonts w:cs="Arial"/>
-      <w:b/>
-      <w:bCs/>
-      <w:sz w:val="26"/>
-      <w:szCs w:val="26"/>
-    </w:rPr>
-  </w:style>
-  <w:style w:type="character" w:default="1" w:styleId="DefaultParagraphFont">
-    <w:name w:val="Default Paragraph Font"/>
-    <w:semiHidden/>
-  </w:style>
-  <w:style w:type="table" w:default="1" w:styleId="TableNormal">
-    <w:name w:val="Normal Table"/>
-    <w:semiHidden/>
-    <w:tblPr>
-      <w:tblInd w:w="0" w:type="dxa"/>
-      <w:tblCellMar>
-        <w:top w:w="0" w:type="dxa"/>
-        <w:left w:w="108" w:type="dxa"/>
-        <w:bottom w:w="0" w:type="dxa"/>
-        <w:right w:w="108" w:type="dxa"/>
-      </w:tblCellMar>
-    </w:tblPr>
-  </w:style>
-  <w:style w:type="numbering" w:default="1" w:styleId="NoList">
-    <w:name w:val="No List"/>
-    <w:semiHidden/>
+    <w:unhideWhenUsed/>
   </w:style>
   <w:style w:type="paragraph" w:styleId="NormalWeb">
     <w:name w:val="Normal (Web)"/>

</xml_diff>